<commit_message>
modified:   Coursera Applied Data Science Capstone Project_Week 4_Part 1.pdf 	modified:   Coursera Applied Data Science Capstone Project_Week 4_Part 2.pdf
</commit_message>
<xml_diff>
--- a/Coursera Applied Data Science Capstone Project.docx
+++ b/Coursera Applied Data Science Capstone Project.docx
@@ -113,42 +113,21 @@
           <w:sz w:val="28"/>
           <w:szCs w:val="28"/>
         </w:rPr>
-        <w:t xml:space="preserve">Opening any business in any neighborhood requires carefully analyzing </w:t>
-      </w:r>
-      <w:r>
-        <w:rPr>
-          <w:sz w:val="28"/>
-          <w:szCs w:val="28"/>
-        </w:rPr>
-        <w:t>number of</w:t>
-      </w:r>
-      <w:r>
-        <w:rPr>
-          <w:sz w:val="28"/>
-          <w:szCs w:val="28"/>
-        </w:rPr>
-        <w:t xml:space="preserve"> aspects of the business </w:t>
-      </w:r>
-      <w:r>
-        <w:rPr>
-          <w:sz w:val="28"/>
-          <w:szCs w:val="28"/>
-        </w:rPr>
-        <w:t xml:space="preserve">for it </w:t>
-      </w:r>
-      <w:r>
-        <w:rPr>
-          <w:sz w:val="28"/>
-          <w:szCs w:val="28"/>
-        </w:rPr>
-        <w:t xml:space="preserve">to become successful. There are number of factors influencing the decision, viz. will there be enough customers to buy my offerings, is there any competition around that can take away by revenue, etc. </w:t>
-      </w:r>
-      <w:r>
-        <w:rPr>
-          <w:sz w:val="28"/>
-          <w:szCs w:val="28"/>
-        </w:rPr>
-        <w:t>To success the businessman must carefully study these factors and come up with the strategy or plan of operating the business in the neighborhood.</w:t>
+        <w:t xml:space="preserve">Market analysis is an important part of any business </w:t>
+      </w:r>
+      <w:r>
+        <w:rPr>
+          <w:sz w:val="28"/>
+          <w:szCs w:val="28"/>
+        </w:rPr>
+        <w:t>start-up</w:t>
+      </w:r>
+      <w:r>
+        <w:rPr>
+          <w:sz w:val="28"/>
+          <w:szCs w:val="28"/>
+        </w:rPr>
+        <w:t xml:space="preserve">. The success or failure depends on the location where the business is opened. In big cities like New York, there is lot of competition to attract customers with your offerings. However, selection a perfect neighbourhood is often difficult and require lot of work.  </w:t>
       </w:r>
     </w:p>
     <w:p>
@@ -161,6 +140,55 @@
           <w:szCs w:val="28"/>
         </w:rPr>
       </w:pPr>
+      <w:r>
+        <w:rPr>
+          <w:sz w:val="28"/>
+          <w:szCs w:val="28"/>
+        </w:rPr>
+        <w:t xml:space="preserve">Opening any business in any </w:t>
+      </w:r>
+      <w:r>
+        <w:rPr>
+          <w:sz w:val="28"/>
+          <w:szCs w:val="28"/>
+        </w:rPr>
+        <w:t>neighbourhood</w:t>
+      </w:r>
+      <w:r>
+        <w:rPr>
+          <w:sz w:val="28"/>
+          <w:szCs w:val="28"/>
+        </w:rPr>
+        <w:t xml:space="preserve"> requires carefully </w:t>
+      </w:r>
+      <w:r>
+        <w:rPr>
+          <w:sz w:val="28"/>
+          <w:szCs w:val="28"/>
+        </w:rPr>
+        <w:t>analysing</w:t>
+      </w:r>
+      <w:r>
+        <w:rPr>
+          <w:sz w:val="28"/>
+          <w:szCs w:val="28"/>
+        </w:rPr>
+        <w:t xml:space="preserve"> number of aspects of the business for it to become successful. There are number of factors influencing the decision, viz. will there be enough customers to buy my offerings, is there any competition around that can take away by revenue, etc. To success the businessman must carefully study these factors and come up with the strategy or plan of operating the business in the </w:t>
+      </w:r>
+      <w:r>
+        <w:rPr>
+          <w:sz w:val="28"/>
+          <w:szCs w:val="28"/>
+        </w:rPr>
+        <w:t>neighbourhood</w:t>
+      </w:r>
+      <w:r>
+        <w:rPr>
+          <w:sz w:val="28"/>
+          <w:szCs w:val="28"/>
+        </w:rPr>
+        <w:t>.</w:t>
+      </w:r>
     </w:p>
     <w:p>
       <w:pPr>
@@ -177,35 +205,61 @@
           <w:sz w:val="28"/>
           <w:szCs w:val="28"/>
         </w:rPr>
-        <w:t>Fortunately, Advanced data analysis and machine learning will help taking this decision with the information available</w:t>
-      </w:r>
-      <w:r>
-        <w:rPr>
-          <w:sz w:val="28"/>
-          <w:szCs w:val="28"/>
-        </w:rPr>
-        <w:t xml:space="preserve"> in abundance</w:t>
-      </w:r>
-      <w:r>
-        <w:rPr>
-          <w:sz w:val="28"/>
-          <w:szCs w:val="28"/>
-        </w:rPr>
-        <w:t xml:space="preserve"> around the internet. Foursquare </w:t>
-      </w:r>
-      <w:r>
-        <w:rPr>
-          <w:sz w:val="28"/>
-          <w:szCs w:val="28"/>
-        </w:rPr>
-        <w:t xml:space="preserve">is such an information provider. Foursquare </w:t>
-      </w:r>
-      <w:r>
-        <w:rPr>
-          <w:sz w:val="28"/>
-          <w:szCs w:val="28"/>
-        </w:rPr>
-        <w:t>provides data about the interesting venues around any neighborhood. We can utilize the machine learning algorithms and find out the clustering of specific business in the neighborhood. This will empower us with the understanding of demographics and we can then take better decision that will result in making the business a success.</w:t>
+        <w:t xml:space="preserve">Fortunately, Advanced data analysis and machine learning will help taking this decision with the information available in abundance around the internet. Foursquare is such an information provider. Foursquare provides data about the interesting venues around any </w:t>
+      </w:r>
+      <w:r>
+        <w:rPr>
+          <w:sz w:val="28"/>
+          <w:szCs w:val="28"/>
+        </w:rPr>
+        <w:t>neighbourhood</w:t>
+      </w:r>
+      <w:r>
+        <w:rPr>
+          <w:sz w:val="28"/>
+          <w:szCs w:val="28"/>
+        </w:rPr>
+        <w:t xml:space="preserve">. We can utilize the machine learning algorithms and find out the clustering of specific business in the </w:t>
+      </w:r>
+      <w:r>
+        <w:rPr>
+          <w:sz w:val="28"/>
+          <w:szCs w:val="28"/>
+        </w:rPr>
+        <w:t>neighbourhood</w:t>
+      </w:r>
+      <w:r>
+        <w:rPr>
+          <w:sz w:val="28"/>
+          <w:szCs w:val="28"/>
+        </w:rPr>
+        <w:t>. This will empower us with the understanding of demographics and we can then take better decision that will result in making the business a success.</w:t>
+      </w:r>
+    </w:p>
+    <w:p>
+      <w:pPr>
+        <w:spacing w:line="360" w:lineRule="auto"/>
+        <w:ind w:firstLine="720"/>
+        <w:jc w:val="both"/>
+        <w:rPr>
+          <w:sz w:val="28"/>
+          <w:szCs w:val="28"/>
+        </w:rPr>
+      </w:pPr>
+      <w:r>
+        <w:rPr>
+          <w:sz w:val="28"/>
+          <w:szCs w:val="28"/>
+        </w:rPr>
+        <w:t xml:space="preserve">The main beneficiary of this project will be any entrepreneur who wishes to open a business in big city like New York. The project will try to find a suitable neighbourhood to open a business. For example, someone wants to open a bakery and is looking for a suitable neighbourhood, this project will give an insight on to the venues in a neighbourhood and then can decide whether </w:t>
+      </w:r>
+      <w:r>
+        <w:rPr>
+          <w:sz w:val="28"/>
+          <w:szCs w:val="28"/>
+        </w:rPr>
+        <w:lastRenderedPageBreak/>
+        <w:t>opening a bakery there will be a suitable option. E.g. if there are other bakeries in the neighbourhood it may not be a suitable option.</w:t>
       </w:r>
     </w:p>
     <w:p>
@@ -620,17 +674,108 @@
     </w:p>
     <w:p>
       <w:pPr>
-        <w:pStyle w:val="ListParagraph"/>
-        <w:spacing w:line="360" w:lineRule="auto"/>
-        <w:ind w:left="1080"/>
-        <w:jc w:val="both"/>
-        <w:rPr>
-          <w:sz w:val="28"/>
-          <w:szCs w:val="28"/>
-        </w:rPr>
-      </w:pPr>
+        <w:spacing w:line="360" w:lineRule="auto"/>
+        <w:jc w:val="both"/>
+        <w:rPr>
+          <w:sz w:val="28"/>
+          <w:szCs w:val="28"/>
+        </w:rPr>
+      </w:pPr>
+      <w:r>
+        <w:rPr>
+          <w:sz w:val="28"/>
+          <w:szCs w:val="28"/>
+        </w:rPr>
+        <w:t>The main features of the data will be neighbourhood and their latitude and longitude</w:t>
+      </w:r>
+      <w:r>
+        <w:rPr>
+          <w:sz w:val="28"/>
+          <w:szCs w:val="28"/>
+        </w:rPr>
+        <w:t xml:space="preserve">. Foursquare </w:t>
+      </w:r>
+      <w:r>
+        <w:rPr>
+          <w:sz w:val="28"/>
+          <w:szCs w:val="28"/>
+        </w:rPr>
+        <w:t xml:space="preserve">API will provide data about the </w:t>
+      </w:r>
+      <w:r>
+        <w:rPr>
+          <w:sz w:val="28"/>
+          <w:szCs w:val="28"/>
+        </w:rPr>
+        <w:t>venues near</w:t>
+      </w:r>
+      <w:r>
+        <w:rPr>
+          <w:sz w:val="28"/>
+          <w:szCs w:val="28"/>
+        </w:rPr>
+        <w:t xml:space="preserve"> </w:t>
+      </w:r>
+      <w:r>
+        <w:rPr>
+          <w:sz w:val="28"/>
+          <w:szCs w:val="28"/>
+        </w:rPr>
+        <w:t>b</w:t>
+      </w:r>
+      <w:r>
+        <w:rPr>
+          <w:sz w:val="28"/>
+          <w:szCs w:val="28"/>
+        </w:rPr>
+        <w:t>y</w:t>
+      </w:r>
+      <w:r>
+        <w:rPr>
+          <w:sz w:val="28"/>
+          <w:szCs w:val="28"/>
+        </w:rPr>
+        <w:t xml:space="preserve"> the </w:t>
+      </w:r>
+      <w:r>
+        <w:rPr>
+          <w:sz w:val="28"/>
+          <w:szCs w:val="28"/>
+        </w:rPr>
+        <w:t>latitude and longitude of the neighbourhood. This data will include category of the venue, its popularity in terms of user ratings and other related data.</w:t>
+      </w:r>
+    </w:p>
+    <w:p>
+      <w:pPr>
+        <w:spacing w:line="360" w:lineRule="auto"/>
+        <w:jc w:val="both"/>
+        <w:rPr>
+          <w:sz w:val="28"/>
+          <w:szCs w:val="28"/>
+        </w:rPr>
+      </w:pPr>
+      <w:r>
+        <w:rPr>
+          <w:sz w:val="28"/>
+          <w:szCs w:val="28"/>
+        </w:rPr>
+        <w:lastRenderedPageBreak/>
+        <w:t xml:space="preserve">Using this information, we can cluster the venues using clustering techniques. The clusters then will be visualized to take decision. </w:t>
+      </w:r>
       <w:bookmarkStart w:id="0" w:name="_GoBack"/>
       <w:bookmarkEnd w:id="0"/>
+    </w:p>
+    <w:p>
+      <w:pPr>
+        <w:pStyle w:val="ListParagraph"/>
+        <w:spacing w:line="360" w:lineRule="auto"/>
+        <w:ind w:left="1080"/>
+        <w:jc w:val="both"/>
+        <w:rPr>
+          <w:sz w:val="28"/>
+          <w:szCs w:val="28"/>
+        </w:rPr>
+      </w:pPr>
     </w:p>
     <w:p>
       <w:pPr>

</xml_diff>

<commit_message>
modified:   Capstone_Project-Applied_Data_Science.ipynb 	modified:   Coursera Applied Data Science Capstone Project.docx 	new file:   Coursera Applied Data Science Capstone Project.pdf 	new file:   Coursera Capstone Project.pptx 	new file:   bakeries_stat_ny.csv 	new file:   newyork_venues 	new file:   newyork_venues.csv 	deleted:    ~$ursera Applied Data Science Capstone Project_Week 4_Part 1.docx
</commit_message>
<xml_diff>
--- a/Coursera Applied Data Science Capstone Project.docx
+++ b/Coursera Applied Data Science Capstone Project.docx
@@ -762,27 +762,2633 @@
         <w:lastRenderedPageBreak/>
         <w:t xml:space="preserve">Using this information, we can cluster the venues using clustering techniques. The clusters then will be visualized to take decision. </w:t>
       </w:r>
+    </w:p>
+    <w:p>
+      <w:pPr>
+        <w:pStyle w:val="ListParagraph"/>
+        <w:spacing w:line="360" w:lineRule="auto"/>
+        <w:ind w:left="1080"/>
+        <w:jc w:val="both"/>
+        <w:rPr>
+          <w:sz w:val="28"/>
+          <w:szCs w:val="28"/>
+        </w:rPr>
+      </w:pPr>
+    </w:p>
+    <w:p>
+      <w:pPr>
+        <w:rPr>
+          <w:sz w:val="28"/>
+          <w:szCs w:val="28"/>
+        </w:rPr>
+      </w:pPr>
+      <w:r>
+        <w:rPr>
+          <w:sz w:val="28"/>
+          <w:szCs w:val="28"/>
+        </w:rPr>
+        <w:br w:type="page"/>
+      </w:r>
+    </w:p>
+    <w:p>
+      <w:pPr>
+        <w:pStyle w:val="Heading1"/>
+      </w:pPr>
+      <w:r>
+        <w:lastRenderedPageBreak/>
+        <w:t>Methodology</w:t>
+      </w:r>
+    </w:p>
+    <w:p>
+      <w:pPr>
+        <w:spacing w:line="360" w:lineRule="auto"/>
+        <w:jc w:val="both"/>
+        <w:rPr>
+          <w:sz w:val="28"/>
+          <w:szCs w:val="28"/>
+        </w:rPr>
+      </w:pPr>
+    </w:p>
+    <w:p>
+      <w:pPr>
+        <w:spacing w:line="360" w:lineRule="auto"/>
+        <w:ind w:firstLine="720"/>
+        <w:jc w:val="both"/>
+        <w:rPr>
+          <w:sz w:val="28"/>
+          <w:szCs w:val="28"/>
+        </w:rPr>
+      </w:pPr>
+      <w:r>
+        <w:rPr>
+          <w:sz w:val="28"/>
+          <w:szCs w:val="28"/>
+        </w:rPr>
+        <w:t xml:space="preserve">The data about the Ney York neighbourhoods is made publicly available by NYU. The data is in </w:t>
+      </w:r>
+      <w:proofErr w:type="spellStart"/>
+      <w:r>
+        <w:rPr>
+          <w:sz w:val="28"/>
+          <w:szCs w:val="28"/>
+        </w:rPr>
+        <w:t>GeoJSON</w:t>
+      </w:r>
+      <w:proofErr w:type="spellEnd"/>
+      <w:r>
+        <w:rPr>
+          <w:sz w:val="28"/>
+          <w:szCs w:val="28"/>
+        </w:rPr>
+        <w:t xml:space="preserve"> format. The sample data is shown below.</w:t>
+      </w:r>
+    </w:p>
+    <w:p>
+      <w:pPr>
+        <w:pStyle w:val="ListParagraph"/>
+        <w:spacing w:line="360" w:lineRule="auto"/>
+        <w:ind w:left="90"/>
+        <w:jc w:val="both"/>
+        <w:rPr>
+          <w:sz w:val="28"/>
+          <w:szCs w:val="28"/>
+        </w:rPr>
+      </w:pPr>
+      <w:r>
+        <w:rPr>
+          <w:sz w:val="28"/>
+          <w:szCs w:val="28"/>
+        </w:rPr>
+        <w:drawing>
+          <wp:inline distT="0" distB="0" distL="0" distR="0" wp14:anchorId="55E0F6AA" wp14:editId="333219A3">
+            <wp:extent cx="5731510" cy="3313430"/>
+            <wp:effectExtent l="0" t="0" r="2540" b="1270"/>
+            <wp:docPr id="1" name="Picture 1"/>
+            <wp:cNvGraphicFramePr>
+              <a:graphicFrameLocks xmlns:a="http://schemas.openxmlformats.org/drawingml/2006/main" noChangeAspect="1"/>
+            </wp:cNvGraphicFramePr>
+            <a:graphic xmlns:a="http://schemas.openxmlformats.org/drawingml/2006/main">
+              <a:graphicData uri="http://schemas.openxmlformats.org/drawingml/2006/picture">
+                <pic:pic xmlns:pic="http://schemas.openxmlformats.org/drawingml/2006/picture">
+                  <pic:nvPicPr>
+                    <pic:cNvPr id="1" name=""/>
+                    <pic:cNvPicPr/>
+                  </pic:nvPicPr>
+                  <pic:blipFill>
+                    <a:blip r:embed="rId7"/>
+                    <a:stretch>
+                      <a:fillRect/>
+                    </a:stretch>
+                  </pic:blipFill>
+                  <pic:spPr>
+                    <a:xfrm>
+                      <a:off x="0" y="0"/>
+                      <a:ext cx="5731510" cy="3313430"/>
+                    </a:xfrm>
+                    <a:prstGeom prst="rect">
+                      <a:avLst/>
+                    </a:prstGeom>
+                  </pic:spPr>
+                </pic:pic>
+              </a:graphicData>
+            </a:graphic>
+          </wp:inline>
+        </w:drawing>
+      </w:r>
+    </w:p>
+    <w:p>
+      <w:pPr>
+        <w:pStyle w:val="ListParagraph"/>
+        <w:spacing w:line="360" w:lineRule="auto"/>
+        <w:ind w:left="90"/>
+        <w:jc w:val="both"/>
+        <w:rPr>
+          <w:sz w:val="28"/>
+          <w:szCs w:val="28"/>
+        </w:rPr>
+      </w:pPr>
+    </w:p>
+    <w:p>
+      <w:pPr>
+        <w:pStyle w:val="ListParagraph"/>
+        <w:spacing w:line="360" w:lineRule="auto"/>
+        <w:ind w:left="90"/>
+        <w:jc w:val="both"/>
+        <w:rPr>
+          <w:sz w:val="28"/>
+          <w:szCs w:val="28"/>
+        </w:rPr>
+      </w:pPr>
+      <w:r>
+        <w:rPr>
+          <w:sz w:val="28"/>
+          <w:szCs w:val="28"/>
+        </w:rPr>
+        <w:t xml:space="preserve">After data clean up relevant fields are populated in a </w:t>
+      </w:r>
+      <w:proofErr w:type="spellStart"/>
+      <w:r>
+        <w:rPr>
+          <w:sz w:val="28"/>
+          <w:szCs w:val="28"/>
+        </w:rPr>
+        <w:t>dataframe</w:t>
+      </w:r>
+      <w:proofErr w:type="spellEnd"/>
+      <w:r>
+        <w:rPr>
+          <w:sz w:val="28"/>
+          <w:szCs w:val="28"/>
+        </w:rPr>
+        <w:t>. There are total 306 neighbourhoods in New</w:t>
+      </w:r>
+      <w:r>
+        <w:rPr>
+          <w:sz w:val="28"/>
+          <w:szCs w:val="28"/>
+        </w:rPr>
+        <w:t xml:space="preserve"> Y</w:t>
+      </w:r>
+      <w:r>
+        <w:rPr>
+          <w:sz w:val="28"/>
+          <w:szCs w:val="28"/>
+        </w:rPr>
+        <w:t xml:space="preserve">ork. </w:t>
+      </w:r>
+    </w:p>
+    <w:p>
+      <w:pPr>
+        <w:pStyle w:val="ListParagraph"/>
+        <w:spacing w:line="360" w:lineRule="auto"/>
+        <w:ind w:left="90"/>
+        <w:jc w:val="both"/>
+        <w:rPr>
+          <w:sz w:val="28"/>
+          <w:szCs w:val="28"/>
+        </w:rPr>
+      </w:pPr>
+      <w:r>
+        <w:rPr>
+          <w:sz w:val="28"/>
+          <w:szCs w:val="28"/>
+        </w:rPr>
+        <w:drawing>
+          <wp:inline distT="0" distB="0" distL="0" distR="0" wp14:anchorId="7E86C6E5" wp14:editId="6E237E02">
+            <wp:extent cx="4308231" cy="2886344"/>
+            <wp:effectExtent l="0" t="0" r="0" b="9525"/>
+            <wp:docPr id="2" name="Picture 2"/>
+            <wp:cNvGraphicFramePr>
+              <a:graphicFrameLocks xmlns:a="http://schemas.openxmlformats.org/drawingml/2006/main" noChangeAspect="1"/>
+            </wp:cNvGraphicFramePr>
+            <a:graphic xmlns:a="http://schemas.openxmlformats.org/drawingml/2006/main">
+              <a:graphicData uri="http://schemas.openxmlformats.org/drawingml/2006/picture">
+                <pic:pic xmlns:pic="http://schemas.openxmlformats.org/drawingml/2006/picture">
+                  <pic:nvPicPr>
+                    <pic:cNvPr id="1" name=""/>
+                    <pic:cNvPicPr/>
+                  </pic:nvPicPr>
+                  <pic:blipFill>
+                    <a:blip r:embed="rId8"/>
+                    <a:stretch>
+                      <a:fillRect/>
+                    </a:stretch>
+                  </pic:blipFill>
+                  <pic:spPr>
+                    <a:xfrm>
+                      <a:off x="0" y="0"/>
+                      <a:ext cx="4330294" cy="2901125"/>
+                    </a:xfrm>
+                    <a:prstGeom prst="rect">
+                      <a:avLst/>
+                    </a:prstGeom>
+                  </pic:spPr>
+                </pic:pic>
+              </a:graphicData>
+            </a:graphic>
+          </wp:inline>
+        </w:drawing>
+      </w:r>
+    </w:p>
+    <w:p>
+      <w:pPr>
+        <w:pStyle w:val="ListParagraph"/>
+        <w:spacing w:line="360" w:lineRule="auto"/>
+        <w:ind w:left="90"/>
+        <w:jc w:val="both"/>
+        <w:rPr>
+          <w:sz w:val="28"/>
+          <w:szCs w:val="28"/>
+        </w:rPr>
+      </w:pPr>
+      <w:r>
+        <w:rPr>
+          <w:sz w:val="28"/>
+          <w:szCs w:val="28"/>
+        </w:rPr>
+        <w:lastRenderedPageBreak/>
+        <w:t>The neighbourhoods are plotted on the Folium map. Below is the visualization of the neighbourhoods in New York.</w:t>
+      </w:r>
+    </w:p>
+    <w:p>
+      <w:pPr>
+        <w:pStyle w:val="ListParagraph"/>
+        <w:spacing w:line="360" w:lineRule="auto"/>
+        <w:ind w:left="90"/>
+        <w:jc w:val="both"/>
+        <w:rPr>
+          <w:sz w:val="28"/>
+          <w:szCs w:val="28"/>
+        </w:rPr>
+      </w:pPr>
+      <w:r>
+        <w:rPr>
+          <w:sz w:val="28"/>
+          <w:szCs w:val="28"/>
+        </w:rPr>
+        <w:drawing>
+          <wp:inline distT="0" distB="0" distL="0" distR="0" wp14:anchorId="6299E92A" wp14:editId="65ACF211">
+            <wp:extent cx="5731510" cy="4015105"/>
+            <wp:effectExtent l="0" t="0" r="2540" b="4445"/>
+            <wp:docPr id="3" name="Picture 3"/>
+            <wp:cNvGraphicFramePr>
+              <a:graphicFrameLocks xmlns:a="http://schemas.openxmlformats.org/drawingml/2006/main" noChangeAspect="1"/>
+            </wp:cNvGraphicFramePr>
+            <a:graphic xmlns:a="http://schemas.openxmlformats.org/drawingml/2006/main">
+              <a:graphicData uri="http://schemas.openxmlformats.org/drawingml/2006/picture">
+                <pic:pic xmlns:pic="http://schemas.openxmlformats.org/drawingml/2006/picture">
+                  <pic:nvPicPr>
+                    <pic:cNvPr id="1" name=""/>
+                    <pic:cNvPicPr/>
+                  </pic:nvPicPr>
+                  <pic:blipFill>
+                    <a:blip r:embed="rId9"/>
+                    <a:stretch>
+                      <a:fillRect/>
+                    </a:stretch>
+                  </pic:blipFill>
+                  <pic:spPr>
+                    <a:xfrm>
+                      <a:off x="0" y="0"/>
+                      <a:ext cx="5731510" cy="4015105"/>
+                    </a:xfrm>
+                    <a:prstGeom prst="rect">
+                      <a:avLst/>
+                    </a:prstGeom>
+                  </pic:spPr>
+                </pic:pic>
+              </a:graphicData>
+            </a:graphic>
+          </wp:inline>
+        </w:drawing>
+      </w:r>
+    </w:p>
+    <w:p>
+      <w:pPr>
+        <w:pStyle w:val="ListParagraph"/>
+        <w:spacing w:line="360" w:lineRule="auto"/>
+        <w:ind w:left="90"/>
+        <w:jc w:val="both"/>
+        <w:rPr>
+          <w:sz w:val="28"/>
+          <w:szCs w:val="28"/>
+        </w:rPr>
+      </w:pPr>
+    </w:p>
+    <w:p>
+      <w:pPr>
+        <w:rPr>
+          <w:sz w:val="28"/>
+          <w:szCs w:val="28"/>
+        </w:rPr>
+      </w:pPr>
+      <w:r>
+        <w:rPr>
+          <w:sz w:val="28"/>
+          <w:szCs w:val="28"/>
+        </w:rPr>
+        <w:br w:type="page"/>
+      </w:r>
+    </w:p>
+    <w:p>
+      <w:pPr>
+        <w:pStyle w:val="ListParagraph"/>
+        <w:spacing w:line="360" w:lineRule="auto"/>
+        <w:ind w:left="90"/>
+        <w:jc w:val="both"/>
+        <w:rPr>
+          <w:sz w:val="28"/>
+          <w:szCs w:val="28"/>
+        </w:rPr>
+      </w:pPr>
+      <w:r>
+        <w:rPr>
+          <w:sz w:val="28"/>
+          <w:szCs w:val="28"/>
+        </w:rPr>
+        <w:lastRenderedPageBreak/>
+        <w:t xml:space="preserve">Foursquare API is used to gather the venues around each neighbourhood. The result is then compiled in a </w:t>
+      </w:r>
+      <w:proofErr w:type="spellStart"/>
+      <w:r>
+        <w:rPr>
+          <w:sz w:val="28"/>
+          <w:szCs w:val="28"/>
+        </w:rPr>
+        <w:t>dataframe</w:t>
+      </w:r>
+      <w:proofErr w:type="spellEnd"/>
+      <w:r>
+        <w:rPr>
+          <w:sz w:val="28"/>
+          <w:szCs w:val="28"/>
+        </w:rPr>
+        <w:t xml:space="preserve"> as </w:t>
+      </w:r>
+      <w:r>
+        <w:rPr>
+          <w:sz w:val="28"/>
+          <w:szCs w:val="28"/>
+        </w:rPr>
+        <w:t xml:space="preserve">shown below. We can see that total od 10218 venues are selected by Foursquare API. </w:t>
+      </w:r>
+    </w:p>
+    <w:p>
+      <w:pPr>
+        <w:pStyle w:val="ListParagraph"/>
+        <w:spacing w:line="360" w:lineRule="auto"/>
+        <w:ind w:left="90"/>
+        <w:jc w:val="both"/>
+        <w:rPr>
+          <w:sz w:val="28"/>
+          <w:szCs w:val="28"/>
+        </w:rPr>
+      </w:pPr>
+      <w:r>
+        <w:rPr>
+          <w:sz w:val="28"/>
+          <w:szCs w:val="28"/>
+        </w:rPr>
+        <w:drawing>
+          <wp:inline distT="0" distB="0" distL="0" distR="0" wp14:anchorId="3AC006B8" wp14:editId="610CB360">
+            <wp:extent cx="5731510" cy="1848485"/>
+            <wp:effectExtent l="0" t="0" r="2540" b="0"/>
+            <wp:docPr id="4" name="Picture 4"/>
+            <wp:cNvGraphicFramePr>
+              <a:graphicFrameLocks xmlns:a="http://schemas.openxmlformats.org/drawingml/2006/main" noChangeAspect="1"/>
+            </wp:cNvGraphicFramePr>
+            <a:graphic xmlns:a="http://schemas.openxmlformats.org/drawingml/2006/main">
+              <a:graphicData uri="http://schemas.openxmlformats.org/drawingml/2006/picture">
+                <pic:pic xmlns:pic="http://schemas.openxmlformats.org/drawingml/2006/picture">
+                  <pic:nvPicPr>
+                    <pic:cNvPr id="1" name=""/>
+                    <pic:cNvPicPr/>
+                  </pic:nvPicPr>
+                  <pic:blipFill>
+                    <a:blip r:embed="rId10"/>
+                    <a:stretch>
+                      <a:fillRect/>
+                    </a:stretch>
+                  </pic:blipFill>
+                  <pic:spPr>
+                    <a:xfrm>
+                      <a:off x="0" y="0"/>
+                      <a:ext cx="5731510" cy="1848485"/>
+                    </a:xfrm>
+                    <a:prstGeom prst="rect">
+                      <a:avLst/>
+                    </a:prstGeom>
+                  </pic:spPr>
+                </pic:pic>
+              </a:graphicData>
+            </a:graphic>
+          </wp:inline>
+        </w:drawing>
+      </w:r>
+    </w:p>
+    <w:p>
+      <w:pPr>
+        <w:rPr>
+          <w:sz w:val="28"/>
+          <w:szCs w:val="28"/>
+        </w:rPr>
+      </w:pPr>
+      <w:r>
+        <w:rPr>
+          <w:sz w:val="28"/>
+          <w:szCs w:val="28"/>
+        </w:rPr>
+        <w:t xml:space="preserve">To perform exploratory analysis, we selected venues with </w:t>
+      </w:r>
+      <w:r>
+        <w:rPr>
+          <w:b/>
+          <w:bCs/>
+          <w:sz w:val="28"/>
+          <w:szCs w:val="28"/>
+        </w:rPr>
+        <w:t>C</w:t>
+      </w:r>
+      <w:r>
+        <w:rPr>
+          <w:b/>
+          <w:bCs/>
+          <w:sz w:val="28"/>
+          <w:szCs w:val="28"/>
+        </w:rPr>
+        <w:t>ategory = ‘Bakery’</w:t>
+      </w:r>
+    </w:p>
+    <w:p>
+      <w:pPr>
+        <w:pStyle w:val="ListParagraph"/>
+        <w:spacing w:line="360" w:lineRule="auto"/>
+        <w:ind w:left="90"/>
+        <w:jc w:val="both"/>
+        <w:rPr>
+          <w:sz w:val="28"/>
+          <w:szCs w:val="28"/>
+        </w:rPr>
+      </w:pPr>
+      <w:r>
+        <w:rPr>
+          <w:sz w:val="28"/>
+          <w:szCs w:val="28"/>
+        </w:rPr>
+        <w:drawing>
+          <wp:inline distT="0" distB="0" distL="0" distR="0" wp14:anchorId="5F72BA54" wp14:editId="63222483">
+            <wp:extent cx="5731510" cy="1327638"/>
+            <wp:effectExtent l="0" t="0" r="2540" b="6350"/>
+            <wp:docPr id="5" name="Picture 5"/>
+            <wp:cNvGraphicFramePr>
+              <a:graphicFrameLocks xmlns:a="http://schemas.openxmlformats.org/drawingml/2006/main" noChangeAspect="1"/>
+            </wp:cNvGraphicFramePr>
+            <a:graphic xmlns:a="http://schemas.openxmlformats.org/drawingml/2006/main">
+              <a:graphicData uri="http://schemas.openxmlformats.org/drawingml/2006/picture">
+                <pic:pic xmlns:pic="http://schemas.openxmlformats.org/drawingml/2006/picture">
+                  <pic:nvPicPr>
+                    <pic:cNvPr id="1" name=""/>
+                    <pic:cNvPicPr/>
+                  </pic:nvPicPr>
+                  <pic:blipFill>
+                    <a:blip r:embed="rId11"/>
+                    <a:stretch>
+                      <a:fillRect/>
+                    </a:stretch>
+                  </pic:blipFill>
+                  <pic:spPr>
+                    <a:xfrm>
+                      <a:off x="0" y="0"/>
+                      <a:ext cx="5747645" cy="1331375"/>
+                    </a:xfrm>
+                    <a:prstGeom prst="rect">
+                      <a:avLst/>
+                    </a:prstGeom>
+                  </pic:spPr>
+                </pic:pic>
+              </a:graphicData>
+            </a:graphic>
+          </wp:inline>
+        </w:drawing>
+      </w:r>
+    </w:p>
+    <w:p>
+      <w:pPr>
+        <w:pStyle w:val="ListParagraph"/>
+        <w:spacing w:line="360" w:lineRule="auto"/>
+        <w:ind w:left="90"/>
+        <w:jc w:val="both"/>
+        <w:rPr>
+          <w:sz w:val="28"/>
+          <w:szCs w:val="28"/>
+        </w:rPr>
+      </w:pPr>
+      <w:r>
+        <w:rPr>
+          <w:sz w:val="28"/>
+          <w:szCs w:val="28"/>
+        </w:rPr>
+        <w:t>Bakeries in the neighbourhoods of New York are plotted on the map using Folium library.</w:t>
+      </w:r>
+    </w:p>
+    <w:p>
+      <w:pPr>
+        <w:pStyle w:val="ListParagraph"/>
+        <w:spacing w:line="360" w:lineRule="auto"/>
+        <w:ind w:left="90"/>
+        <w:jc w:val="both"/>
+        <w:rPr>
+          <w:sz w:val="28"/>
+          <w:szCs w:val="28"/>
+        </w:rPr>
+      </w:pPr>
+      <w:r>
+        <w:rPr>
+          <w:sz w:val="28"/>
+          <w:szCs w:val="28"/>
+        </w:rPr>
+        <w:drawing>
+          <wp:inline distT="0" distB="0" distL="0" distR="0" wp14:anchorId="1F0C8B62" wp14:editId="779D43D6">
+            <wp:extent cx="5054664" cy="2963008"/>
+            <wp:effectExtent l="0" t="0" r="0" b="8890"/>
+            <wp:docPr id="6" name="Picture 6"/>
+            <wp:cNvGraphicFramePr>
+              <a:graphicFrameLocks xmlns:a="http://schemas.openxmlformats.org/drawingml/2006/main" noChangeAspect="1"/>
+            </wp:cNvGraphicFramePr>
+            <a:graphic xmlns:a="http://schemas.openxmlformats.org/drawingml/2006/main">
+              <a:graphicData uri="http://schemas.openxmlformats.org/drawingml/2006/picture">
+                <pic:pic xmlns:pic="http://schemas.openxmlformats.org/drawingml/2006/picture">
+                  <pic:nvPicPr>
+                    <pic:cNvPr id="1" name=""/>
+                    <pic:cNvPicPr/>
+                  </pic:nvPicPr>
+                  <pic:blipFill>
+                    <a:blip r:embed="rId12"/>
+                    <a:stretch>
+                      <a:fillRect/>
+                    </a:stretch>
+                  </pic:blipFill>
+                  <pic:spPr>
+                    <a:xfrm>
+                      <a:off x="0" y="0"/>
+                      <a:ext cx="5086376" cy="2981598"/>
+                    </a:xfrm>
+                    <a:prstGeom prst="rect">
+                      <a:avLst/>
+                    </a:prstGeom>
+                  </pic:spPr>
+                </pic:pic>
+              </a:graphicData>
+            </a:graphic>
+          </wp:inline>
+        </w:drawing>
+      </w:r>
+    </w:p>
+    <w:p>
+      <w:pPr>
+        <w:pStyle w:val="ListParagraph"/>
+        <w:spacing w:line="360" w:lineRule="auto"/>
+        <w:ind w:left="90"/>
+        <w:jc w:val="both"/>
+        <w:rPr>
+          <w:sz w:val="28"/>
+          <w:szCs w:val="28"/>
+        </w:rPr>
+      </w:pPr>
+    </w:p>
+    <w:p>
+      <w:pPr>
+        <w:pStyle w:val="ListParagraph"/>
+        <w:spacing w:line="360" w:lineRule="auto"/>
+        <w:ind w:left="90"/>
+        <w:rPr>
+          <w:sz w:val="28"/>
+          <w:szCs w:val="28"/>
+        </w:rPr>
+      </w:pPr>
+      <w:r>
+        <w:rPr>
+          <w:sz w:val="28"/>
+          <w:szCs w:val="28"/>
+        </w:rPr>
+        <w:lastRenderedPageBreak/>
+        <w:t>Same information is plotted into a Bar Plot</w:t>
+      </w:r>
+      <w:r>
+        <w:rPr>
+          <w:sz w:val="28"/>
+          <w:szCs w:val="28"/>
+        </w:rPr>
+        <w:drawing>
+          <wp:inline distT="0" distB="0" distL="0" distR="0" wp14:anchorId="14EC4A0C" wp14:editId="3AF516E1">
+            <wp:extent cx="5495192" cy="3429000"/>
+            <wp:effectExtent l="0" t="0" r="0" b="0"/>
+            <wp:docPr id="7" name="Picture 7"/>
+            <wp:cNvGraphicFramePr>
+              <a:graphicFrameLocks xmlns:a="http://schemas.openxmlformats.org/drawingml/2006/main" noChangeAspect="1"/>
+            </wp:cNvGraphicFramePr>
+            <a:graphic xmlns:a="http://schemas.openxmlformats.org/drawingml/2006/main">
+              <a:graphicData uri="http://schemas.openxmlformats.org/drawingml/2006/picture">
+                <pic:pic xmlns:pic="http://schemas.openxmlformats.org/drawingml/2006/picture">
+                  <pic:nvPicPr>
+                    <pic:cNvPr id="1" name=""/>
+                    <pic:cNvPicPr/>
+                  </pic:nvPicPr>
+                  <pic:blipFill>
+                    <a:blip r:embed="rId13"/>
+                    <a:stretch>
+                      <a:fillRect/>
+                    </a:stretch>
+                  </pic:blipFill>
+                  <pic:spPr>
+                    <a:xfrm>
+                      <a:off x="0" y="0"/>
+                      <a:ext cx="5618103" cy="3505696"/>
+                    </a:xfrm>
+                    <a:prstGeom prst="rect">
+                      <a:avLst/>
+                    </a:prstGeom>
+                  </pic:spPr>
+                </pic:pic>
+              </a:graphicData>
+            </a:graphic>
+          </wp:inline>
+        </w:drawing>
+      </w:r>
+    </w:p>
+    <w:p>
+      <w:pPr>
+        <w:rPr>
+          <w:sz w:val="28"/>
+          <w:szCs w:val="28"/>
+        </w:rPr>
+      </w:pPr>
+      <w:r>
+        <w:rPr>
+          <w:sz w:val="28"/>
+          <w:szCs w:val="28"/>
+        </w:rPr>
+        <w:br w:type="page"/>
+      </w:r>
+    </w:p>
+    <w:p>
+      <w:pPr>
+        <w:pStyle w:val="ListParagraph"/>
+        <w:spacing w:line="360" w:lineRule="auto"/>
+        <w:ind w:left="90"/>
+        <w:jc w:val="both"/>
+        <w:rPr>
+          <w:sz w:val="28"/>
+          <w:szCs w:val="28"/>
+        </w:rPr>
+      </w:pPr>
+      <w:r>
+        <w:rPr>
+          <w:sz w:val="28"/>
+          <w:szCs w:val="28"/>
+        </w:rPr>
+        <w:lastRenderedPageBreak/>
+        <w:t xml:space="preserve">After that, we get the details of each Bakery using premium call to Foursquare API. The result is then captured in a </w:t>
+      </w:r>
+      <w:proofErr w:type="spellStart"/>
+      <w:r>
+        <w:rPr>
+          <w:sz w:val="28"/>
+          <w:szCs w:val="28"/>
+        </w:rPr>
+        <w:t>dataframe</w:t>
+      </w:r>
+      <w:proofErr w:type="spellEnd"/>
+      <w:r>
+        <w:rPr>
+          <w:sz w:val="28"/>
+          <w:szCs w:val="28"/>
+        </w:rPr>
+        <w:t xml:space="preserve"> as shown below.</w:t>
+      </w:r>
+    </w:p>
+    <w:p>
+      <w:pPr>
+        <w:pStyle w:val="ListParagraph"/>
+        <w:spacing w:line="360" w:lineRule="auto"/>
+        <w:ind w:left="90"/>
+        <w:jc w:val="both"/>
+        <w:rPr>
+          <w:sz w:val="28"/>
+          <w:szCs w:val="28"/>
+        </w:rPr>
+      </w:pPr>
+      <w:r>
+        <w:rPr>
+          <w:sz w:val="28"/>
+          <w:szCs w:val="28"/>
+        </w:rPr>
+        <w:drawing>
+          <wp:inline distT="0" distB="0" distL="0" distR="0" wp14:anchorId="614A272A" wp14:editId="32FEE23F">
+            <wp:extent cx="5731510" cy="1572260"/>
+            <wp:effectExtent l="0" t="0" r="2540" b="8890"/>
+            <wp:docPr id="8" name="Picture 8"/>
+            <wp:cNvGraphicFramePr>
+              <a:graphicFrameLocks xmlns:a="http://schemas.openxmlformats.org/drawingml/2006/main" noChangeAspect="1"/>
+            </wp:cNvGraphicFramePr>
+            <a:graphic xmlns:a="http://schemas.openxmlformats.org/drawingml/2006/main">
+              <a:graphicData uri="http://schemas.openxmlformats.org/drawingml/2006/picture">
+                <pic:pic xmlns:pic="http://schemas.openxmlformats.org/drawingml/2006/picture">
+                  <pic:nvPicPr>
+                    <pic:cNvPr id="1" name=""/>
+                    <pic:cNvPicPr/>
+                  </pic:nvPicPr>
+                  <pic:blipFill>
+                    <a:blip r:embed="rId14"/>
+                    <a:stretch>
+                      <a:fillRect/>
+                    </a:stretch>
+                  </pic:blipFill>
+                  <pic:spPr>
+                    <a:xfrm>
+                      <a:off x="0" y="0"/>
+                      <a:ext cx="5731510" cy="1572260"/>
+                    </a:xfrm>
+                    <a:prstGeom prst="rect">
+                      <a:avLst/>
+                    </a:prstGeom>
+                  </pic:spPr>
+                </pic:pic>
+              </a:graphicData>
+            </a:graphic>
+          </wp:inline>
+        </w:drawing>
+      </w:r>
+    </w:p>
+    <w:p>
+      <w:pPr>
+        <w:pStyle w:val="ListParagraph"/>
+        <w:spacing w:line="360" w:lineRule="auto"/>
+        <w:ind w:left="90"/>
+        <w:jc w:val="both"/>
+        <w:rPr>
+          <w:sz w:val="28"/>
+          <w:szCs w:val="28"/>
+        </w:rPr>
+      </w:pPr>
+    </w:p>
+    <w:p>
+      <w:pPr>
+        <w:pStyle w:val="ListParagraph"/>
+        <w:spacing w:line="360" w:lineRule="auto"/>
+        <w:ind w:left="90"/>
+        <w:jc w:val="both"/>
+        <w:rPr>
+          <w:sz w:val="28"/>
+          <w:szCs w:val="28"/>
+        </w:rPr>
+      </w:pPr>
+      <w:r>
+        <w:rPr>
+          <w:sz w:val="28"/>
+          <w:szCs w:val="28"/>
+        </w:rPr>
+        <w:drawing>
+          <wp:inline distT="0" distB="0" distL="0" distR="0" wp14:anchorId="19892E12" wp14:editId="3EB93258">
+            <wp:extent cx="4020111" cy="771633"/>
+            <wp:effectExtent l="0" t="0" r="0" b="9525"/>
+            <wp:docPr id="9" name="Picture 9"/>
+            <wp:cNvGraphicFramePr>
+              <a:graphicFrameLocks xmlns:a="http://schemas.openxmlformats.org/drawingml/2006/main" noChangeAspect="1"/>
+            </wp:cNvGraphicFramePr>
+            <a:graphic xmlns:a="http://schemas.openxmlformats.org/drawingml/2006/main">
+              <a:graphicData uri="http://schemas.openxmlformats.org/drawingml/2006/picture">
+                <pic:pic xmlns:pic="http://schemas.openxmlformats.org/drawingml/2006/picture">
+                  <pic:nvPicPr>
+                    <pic:cNvPr id="1" name=""/>
+                    <pic:cNvPicPr/>
+                  </pic:nvPicPr>
+                  <pic:blipFill>
+                    <a:blip r:embed="rId15"/>
+                    <a:stretch>
+                      <a:fillRect/>
+                    </a:stretch>
+                  </pic:blipFill>
+                  <pic:spPr>
+                    <a:xfrm>
+                      <a:off x="0" y="0"/>
+                      <a:ext cx="4020111" cy="771633"/>
+                    </a:xfrm>
+                    <a:prstGeom prst="rect">
+                      <a:avLst/>
+                    </a:prstGeom>
+                  </pic:spPr>
+                </pic:pic>
+              </a:graphicData>
+            </a:graphic>
+          </wp:inline>
+        </w:drawing>
+      </w:r>
+    </w:p>
+    <w:p>
+      <w:pPr>
+        <w:pStyle w:val="ListParagraph"/>
+        <w:spacing w:line="360" w:lineRule="auto"/>
+        <w:ind w:left="90"/>
+        <w:jc w:val="both"/>
+        <w:rPr>
+          <w:sz w:val="28"/>
+          <w:szCs w:val="28"/>
+        </w:rPr>
+      </w:pPr>
+      <w:r>
+        <w:rPr>
+          <w:sz w:val="28"/>
+          <w:szCs w:val="28"/>
+        </w:rPr>
+        <w:drawing>
+          <wp:inline distT="0" distB="0" distL="0" distR="0" wp14:anchorId="62F05319" wp14:editId="7E30057E">
+            <wp:extent cx="5731510" cy="2921000"/>
+            <wp:effectExtent l="0" t="0" r="2540" b="0"/>
+            <wp:docPr id="10" name="Picture 10"/>
+            <wp:cNvGraphicFramePr>
+              <a:graphicFrameLocks xmlns:a="http://schemas.openxmlformats.org/drawingml/2006/main" noChangeAspect="1"/>
+            </wp:cNvGraphicFramePr>
+            <a:graphic xmlns:a="http://schemas.openxmlformats.org/drawingml/2006/main">
+              <a:graphicData uri="http://schemas.openxmlformats.org/drawingml/2006/picture">
+                <pic:pic xmlns:pic="http://schemas.openxmlformats.org/drawingml/2006/picture">
+                  <pic:nvPicPr>
+                    <pic:cNvPr id="1" name=""/>
+                    <pic:cNvPicPr/>
+                  </pic:nvPicPr>
+                  <pic:blipFill>
+                    <a:blip r:embed="rId16"/>
+                    <a:stretch>
+                      <a:fillRect/>
+                    </a:stretch>
+                  </pic:blipFill>
+                  <pic:spPr>
+                    <a:xfrm>
+                      <a:off x="0" y="0"/>
+                      <a:ext cx="5731510" cy="2921000"/>
+                    </a:xfrm>
+                    <a:prstGeom prst="rect">
+                      <a:avLst/>
+                    </a:prstGeom>
+                  </pic:spPr>
+                </pic:pic>
+              </a:graphicData>
+            </a:graphic>
+          </wp:inline>
+        </w:drawing>
+      </w:r>
+    </w:p>
+    <w:p>
+      <w:pPr>
+        <w:pStyle w:val="ListParagraph"/>
+        <w:spacing w:line="360" w:lineRule="auto"/>
+        <w:ind w:left="90"/>
+        <w:jc w:val="both"/>
+        <w:rPr>
+          <w:sz w:val="28"/>
+          <w:szCs w:val="28"/>
+        </w:rPr>
+      </w:pPr>
+      <w:r>
+        <w:rPr>
+          <w:sz w:val="28"/>
+          <w:szCs w:val="28"/>
+        </w:rPr>
+        <w:t xml:space="preserve">We can observe that there are some bakeries whose </w:t>
+      </w:r>
+      <w:r>
+        <w:rPr>
+          <w:sz w:val="28"/>
+          <w:szCs w:val="28"/>
+        </w:rPr>
+        <w:t xml:space="preserve">data is not available/returned by Foursquare API. We give them all rating, like and tips as 0. </w:t>
+      </w:r>
+      <w:r>
+        <w:rPr>
+          <w:sz w:val="28"/>
+          <w:szCs w:val="28"/>
+        </w:rPr>
+        <w:t>Later</w:t>
+      </w:r>
+      <w:r>
+        <w:rPr>
+          <w:sz w:val="28"/>
+          <w:szCs w:val="28"/>
+        </w:rPr>
+        <w:t>, to perform unbiased analysis, we remove those entries.</w:t>
+      </w:r>
+    </w:p>
+    <w:p>
+      <w:pPr>
+        <w:pStyle w:val="ListParagraph"/>
+        <w:spacing w:line="360" w:lineRule="auto"/>
+        <w:ind w:left="90"/>
+        <w:jc w:val="both"/>
+        <w:rPr>
+          <w:sz w:val="28"/>
+          <w:szCs w:val="28"/>
+        </w:rPr>
+      </w:pPr>
+      <w:r>
+        <w:rPr>
+          <w:sz w:val="28"/>
+          <w:szCs w:val="28"/>
+        </w:rPr>
+        <w:lastRenderedPageBreak/>
+        <w:drawing>
+          <wp:inline distT="0" distB="0" distL="0" distR="0" wp14:anchorId="758517C6" wp14:editId="34650059">
+            <wp:extent cx="5108331" cy="5131535"/>
+            <wp:effectExtent l="0" t="0" r="0" b="0"/>
+            <wp:docPr id="11" name="Picture 11"/>
+            <wp:cNvGraphicFramePr>
+              <a:graphicFrameLocks xmlns:a="http://schemas.openxmlformats.org/drawingml/2006/main" noChangeAspect="1"/>
+            </wp:cNvGraphicFramePr>
+            <a:graphic xmlns:a="http://schemas.openxmlformats.org/drawingml/2006/main">
+              <a:graphicData uri="http://schemas.openxmlformats.org/drawingml/2006/picture">
+                <pic:pic xmlns:pic="http://schemas.openxmlformats.org/drawingml/2006/picture">
+                  <pic:nvPicPr>
+                    <pic:cNvPr id="1" name=""/>
+                    <pic:cNvPicPr/>
+                  </pic:nvPicPr>
+                  <pic:blipFill>
+                    <a:blip r:embed="rId17"/>
+                    <a:stretch>
+                      <a:fillRect/>
+                    </a:stretch>
+                  </pic:blipFill>
+                  <pic:spPr>
+                    <a:xfrm>
+                      <a:off x="0" y="0"/>
+                      <a:ext cx="5120013" cy="5143270"/>
+                    </a:xfrm>
+                    <a:prstGeom prst="rect">
+                      <a:avLst/>
+                    </a:prstGeom>
+                  </pic:spPr>
+                </pic:pic>
+              </a:graphicData>
+            </a:graphic>
+          </wp:inline>
+        </w:drawing>
+      </w:r>
+    </w:p>
+    <w:p>
+      <w:pPr>
+        <w:pStyle w:val="ListParagraph"/>
+        <w:spacing w:line="360" w:lineRule="auto"/>
+        <w:ind w:left="90"/>
+        <w:jc w:val="both"/>
+        <w:rPr>
+          <w:sz w:val="28"/>
+          <w:szCs w:val="28"/>
+        </w:rPr>
+      </w:pPr>
+      <w:r>
+        <w:rPr>
+          <w:sz w:val="28"/>
+          <w:szCs w:val="28"/>
+        </w:rPr>
+        <w:t xml:space="preserve">The Bakeries that received likes by the users of Foursquare is plotted in the form of Boxplot. This boxplot shows that Manhattan borough has the highest number of likes to the bakeries. </w:t>
+      </w:r>
+    </w:p>
+    <w:p>
+      <w:pPr>
+        <w:pStyle w:val="ListParagraph"/>
+        <w:spacing w:line="360" w:lineRule="auto"/>
+        <w:ind w:left="90"/>
+        <w:jc w:val="both"/>
+        <w:rPr>
+          <w:sz w:val="28"/>
+          <w:szCs w:val="28"/>
+        </w:rPr>
+      </w:pPr>
+      <w:r>
+        <w:rPr>
+          <w:sz w:val="28"/>
+          <w:szCs w:val="28"/>
+        </w:rPr>
+        <w:t>If we compare this box plot to the earlier bar chart it is obvious that large number of bakeries in Manhattan received large number of likes by the users. Also, interesting to note here is that there are some bakeries in Manhattan that are very popular receiving more than 2000 likes.</w:t>
+      </w:r>
+    </w:p>
+    <w:p>
+      <w:pPr>
+        <w:pStyle w:val="ListParagraph"/>
+        <w:spacing w:line="360" w:lineRule="auto"/>
+        <w:ind w:left="90"/>
+        <w:jc w:val="both"/>
+        <w:rPr>
+          <w:sz w:val="28"/>
+          <w:szCs w:val="28"/>
+        </w:rPr>
+      </w:pPr>
+      <w:r>
+        <w:rPr>
+          <w:sz w:val="28"/>
+          <w:szCs w:val="28"/>
+        </w:rPr>
+        <w:t>In terms of bakeries in other locations, Brooklyn and Queens perform in a similar way receiving similar pattern of likes.</w:t>
+      </w:r>
+    </w:p>
+    <w:p>
+      <w:pPr>
+        <w:spacing w:line="360" w:lineRule="auto"/>
+        <w:jc w:val="both"/>
+        <w:rPr>
+          <w:sz w:val="28"/>
+          <w:szCs w:val="28"/>
+        </w:rPr>
+      </w:pPr>
+      <w:r>
+        <w:lastRenderedPageBreak/>
+        <w:drawing>
+          <wp:inline distT="0" distB="0" distL="0" distR="0" wp14:anchorId="42C7B8DA" wp14:editId="030B48E2">
+            <wp:extent cx="5715798" cy="6001588"/>
+            <wp:effectExtent l="0" t="0" r="0" b="0"/>
+            <wp:docPr id="12" name="Picture 12"/>
+            <wp:cNvGraphicFramePr>
+              <a:graphicFrameLocks xmlns:a="http://schemas.openxmlformats.org/drawingml/2006/main" noChangeAspect="1"/>
+            </wp:cNvGraphicFramePr>
+            <a:graphic xmlns:a="http://schemas.openxmlformats.org/drawingml/2006/main">
+              <a:graphicData uri="http://schemas.openxmlformats.org/drawingml/2006/picture">
+                <pic:pic xmlns:pic="http://schemas.openxmlformats.org/drawingml/2006/picture">
+                  <pic:nvPicPr>
+                    <pic:cNvPr id="1" name=""/>
+                    <pic:cNvPicPr/>
+                  </pic:nvPicPr>
+                  <pic:blipFill>
+                    <a:blip r:embed="rId18"/>
+                    <a:stretch>
+                      <a:fillRect/>
+                    </a:stretch>
+                  </pic:blipFill>
+                  <pic:spPr>
+                    <a:xfrm>
+                      <a:off x="0" y="0"/>
+                      <a:ext cx="5715798" cy="6001588"/>
+                    </a:xfrm>
+                    <a:prstGeom prst="rect">
+                      <a:avLst/>
+                    </a:prstGeom>
+                  </pic:spPr>
+                </pic:pic>
+              </a:graphicData>
+            </a:graphic>
+          </wp:inline>
+        </w:drawing>
+      </w:r>
+    </w:p>
+    <w:p>
+      <w:pPr>
+        <w:rPr>
+          <w:sz w:val="28"/>
+          <w:szCs w:val="28"/>
+        </w:rPr>
+      </w:pPr>
+      <w:r>
+        <w:rPr>
+          <w:sz w:val="28"/>
+          <w:szCs w:val="28"/>
+        </w:rPr>
+        <w:t xml:space="preserve">When we looked at </w:t>
+      </w:r>
+      <w:r>
+        <w:rPr>
+          <w:sz w:val="28"/>
+          <w:szCs w:val="28"/>
+        </w:rPr>
+        <w:t>the ratings data, we see similar picture. Manhattan bakeries received on an average rating of 8. Bakeries in Brooklyn an</w:t>
+      </w:r>
+      <w:r>
+        <w:rPr>
+          <w:sz w:val="28"/>
+          <w:szCs w:val="28"/>
+        </w:rPr>
+        <w:t>d</w:t>
+      </w:r>
+      <w:r>
+        <w:rPr>
+          <w:sz w:val="28"/>
+          <w:szCs w:val="28"/>
+        </w:rPr>
+        <w:t xml:space="preserve"> Queens are in 2</w:t>
+      </w:r>
+      <w:r>
+        <w:rPr>
+          <w:sz w:val="28"/>
+          <w:szCs w:val="28"/>
+          <w:vertAlign w:val="superscript"/>
+        </w:rPr>
+        <w:t>nd</w:t>
+      </w:r>
+      <w:r>
+        <w:rPr>
+          <w:sz w:val="28"/>
+          <w:szCs w:val="28"/>
+        </w:rPr>
+        <w:t xml:space="preserve"> place.</w:t>
+      </w:r>
+    </w:p>
+    <w:p>
+      <w:pPr>
+        <w:pStyle w:val="ListParagraph"/>
+        <w:spacing w:line="360" w:lineRule="auto"/>
+        <w:ind w:left="90"/>
+        <w:jc w:val="both"/>
+        <w:rPr>
+          <w:sz w:val="28"/>
+          <w:szCs w:val="28"/>
+        </w:rPr>
+      </w:pPr>
+      <w:r>
+        <w:rPr>
+          <w:sz w:val="28"/>
+          <w:szCs w:val="28"/>
+        </w:rPr>
+        <w:lastRenderedPageBreak/>
+        <w:drawing>
+          <wp:inline distT="0" distB="0" distL="0" distR="0" wp14:anchorId="64CBD744" wp14:editId="7B0E423D">
+            <wp:extent cx="5449060" cy="5887272"/>
+            <wp:effectExtent l="0" t="0" r="0" b="0"/>
+            <wp:docPr id="13" name="Picture 13"/>
+            <wp:cNvGraphicFramePr>
+              <a:graphicFrameLocks xmlns:a="http://schemas.openxmlformats.org/drawingml/2006/main" noChangeAspect="1"/>
+            </wp:cNvGraphicFramePr>
+            <a:graphic xmlns:a="http://schemas.openxmlformats.org/drawingml/2006/main">
+              <a:graphicData uri="http://schemas.openxmlformats.org/drawingml/2006/picture">
+                <pic:pic xmlns:pic="http://schemas.openxmlformats.org/drawingml/2006/picture">
+                  <pic:nvPicPr>
+                    <pic:cNvPr id="1" name=""/>
+                    <pic:cNvPicPr/>
+                  </pic:nvPicPr>
+                  <pic:blipFill>
+                    <a:blip r:embed="rId19"/>
+                    <a:stretch>
+                      <a:fillRect/>
+                    </a:stretch>
+                  </pic:blipFill>
+                  <pic:spPr>
+                    <a:xfrm>
+                      <a:off x="0" y="0"/>
+                      <a:ext cx="5449060" cy="5887272"/>
+                    </a:xfrm>
+                    <a:prstGeom prst="rect">
+                      <a:avLst/>
+                    </a:prstGeom>
+                  </pic:spPr>
+                </pic:pic>
+              </a:graphicData>
+            </a:graphic>
+          </wp:inline>
+        </w:drawing>
+      </w:r>
+    </w:p>
+    <w:p>
+      <w:pPr>
+        <w:rPr>
+          <w:sz w:val="28"/>
+          <w:szCs w:val="28"/>
+        </w:rPr>
+      </w:pPr>
+      <w:r>
+        <w:rPr>
+          <w:sz w:val="28"/>
+          <w:szCs w:val="28"/>
+        </w:rPr>
+        <w:t xml:space="preserve">Similar trend is observed for the </w:t>
+      </w:r>
+      <w:proofErr w:type="gramStart"/>
+      <w:r>
+        <w:rPr>
+          <w:sz w:val="28"/>
+          <w:szCs w:val="28"/>
+        </w:rPr>
+        <w:t>tips</w:t>
+      </w:r>
+      <w:proofErr w:type="gramEnd"/>
+      <w:r>
+        <w:rPr>
+          <w:sz w:val="28"/>
+          <w:szCs w:val="28"/>
+        </w:rPr>
+        <w:t xml:space="preserve"> users posted for Bakeries.</w:t>
+      </w:r>
+      <w:r>
+        <w:rPr>
+          <w:sz w:val="28"/>
+          <w:szCs w:val="28"/>
+        </w:rPr>
+        <w:br w:type="page"/>
+      </w:r>
+    </w:p>
+    <w:p>
+      <w:pPr>
+        <w:pStyle w:val="Heading1"/>
+      </w:pPr>
+      <w:r>
+        <w:lastRenderedPageBreak/>
+        <w:t>Clustering</w:t>
+      </w:r>
+    </w:p>
+    <w:p>
+      <w:pPr>
+        <w:spacing w:line="360" w:lineRule="auto"/>
+        <w:jc w:val="both"/>
+        <w:rPr>
+          <w:sz w:val="28"/>
+          <w:szCs w:val="28"/>
+        </w:rPr>
+      </w:pPr>
+    </w:p>
+    <w:p>
+      <w:pPr>
+        <w:spacing w:line="360" w:lineRule="auto"/>
+        <w:jc w:val="both"/>
+        <w:rPr>
+          <w:sz w:val="28"/>
+          <w:szCs w:val="28"/>
+        </w:rPr>
+      </w:pPr>
+      <w:r>
+        <w:rPr>
+          <w:sz w:val="28"/>
+          <w:szCs w:val="28"/>
+        </w:rPr>
+        <w:t>Now the bakeries are clustered using</w:t>
+      </w:r>
+      <w:r>
+        <w:rPr>
+          <w:sz w:val="28"/>
+          <w:szCs w:val="28"/>
+        </w:rPr>
+        <w:t xml:space="preserve"> labels “Likes”</w:t>
+      </w:r>
+      <w:proofErr w:type="gramStart"/>
+      <w:r>
+        <w:rPr>
+          <w:sz w:val="28"/>
+          <w:szCs w:val="28"/>
+        </w:rPr>
+        <w:t>, ”Rating</w:t>
+      </w:r>
+      <w:proofErr w:type="gramEnd"/>
+      <w:r>
+        <w:rPr>
+          <w:sz w:val="28"/>
+          <w:szCs w:val="28"/>
+        </w:rPr>
+        <w:t xml:space="preserve">”, and “Tips”. These attributes define how popular the venue is. More of these means the venue is more popular among the customers. Also, these labels provide insight into the way consumers in the neighbourhood use the certain venue. </w:t>
+      </w:r>
+    </w:p>
+    <w:p>
+      <w:pPr>
+        <w:spacing w:line="360" w:lineRule="auto"/>
+        <w:jc w:val="both"/>
+        <w:rPr>
+          <w:sz w:val="28"/>
+          <w:szCs w:val="28"/>
+        </w:rPr>
+      </w:pPr>
+      <w:r>
+        <w:rPr>
+          <w:sz w:val="28"/>
+          <w:szCs w:val="28"/>
+        </w:rPr>
+        <w:t xml:space="preserve">We use K-Means clustering algorithm from </w:t>
+      </w:r>
+      <w:proofErr w:type="spellStart"/>
+      <w:r>
+        <w:rPr>
+          <w:sz w:val="28"/>
+          <w:szCs w:val="28"/>
+        </w:rPr>
+        <w:t>ScikitLearn</w:t>
+      </w:r>
+      <w:proofErr w:type="spellEnd"/>
+      <w:r>
+        <w:rPr>
+          <w:sz w:val="28"/>
+          <w:szCs w:val="28"/>
+        </w:rPr>
+        <w:t xml:space="preserve"> library. </w:t>
+      </w:r>
+      <w:r>
+        <w:rPr>
+          <w:sz w:val="28"/>
+          <w:szCs w:val="28"/>
+        </w:rPr>
+        <w:t xml:space="preserve">The K-Means clustering aims to partition </w:t>
+      </w:r>
+      <w:r>
+        <w:rPr>
+          <w:i/>
+          <w:iCs/>
+          <w:sz w:val="28"/>
+          <w:szCs w:val="28"/>
+        </w:rPr>
+        <w:t>n</w:t>
+      </w:r>
+      <w:r>
+        <w:rPr>
+          <w:i/>
+          <w:iCs/>
+          <w:sz w:val="28"/>
+          <w:szCs w:val="28"/>
+        </w:rPr>
+        <w:t xml:space="preserve"> </w:t>
+      </w:r>
+      <w:r>
+        <w:rPr>
+          <w:sz w:val="28"/>
+          <w:szCs w:val="28"/>
+        </w:rPr>
+        <w:t xml:space="preserve">observations into </w:t>
+      </w:r>
+      <w:r>
+        <w:rPr>
+          <w:i/>
+          <w:iCs/>
+          <w:sz w:val="28"/>
+          <w:szCs w:val="28"/>
+        </w:rPr>
+        <w:t>k</w:t>
+      </w:r>
+      <w:r>
+        <w:rPr>
+          <w:sz w:val="28"/>
+          <w:szCs w:val="28"/>
+        </w:rPr>
+        <w:t xml:space="preserve"> clusters in which each observation belongs to the cluster with the nearest mean, serving as prototype of cluster. </w:t>
+      </w:r>
+    </w:p>
+    <w:p>
+      <w:pPr>
+        <w:spacing w:line="360" w:lineRule="auto"/>
+        <w:jc w:val="both"/>
+        <w:rPr>
+          <w:sz w:val="28"/>
+          <w:szCs w:val="28"/>
+        </w:rPr>
+      </w:pPr>
+      <w:r>
+        <w:rPr>
+          <w:sz w:val="28"/>
+          <w:szCs w:val="28"/>
+        </w:rPr>
+        <w:t>It has been successfully used in market segmentation, computer vision, and astronomy among many other domains. It often is used as a pre</w:t>
+      </w:r>
+      <w:r>
+        <w:rPr>
+          <w:sz w:val="28"/>
+          <w:szCs w:val="28"/>
+        </w:rPr>
+        <w:t>-</w:t>
+      </w:r>
+      <w:r>
+        <w:rPr>
+          <w:sz w:val="28"/>
+          <w:szCs w:val="28"/>
+        </w:rPr>
+        <w:t>processing step for other algorithms, for example to find a starting configuration.</w:t>
+      </w:r>
+    </w:p>
+    <w:p>
+      <w:pPr>
+        <w:spacing w:line="360" w:lineRule="auto"/>
+        <w:jc w:val="both"/>
+        <w:rPr>
+          <w:sz w:val="28"/>
+          <w:szCs w:val="28"/>
+        </w:rPr>
+      </w:pPr>
+    </w:p>
+    <w:p>
+      <w:pPr>
+        <w:spacing w:line="360" w:lineRule="auto"/>
+        <w:jc w:val="both"/>
+        <w:rPr>
+          <w:sz w:val="28"/>
+          <w:szCs w:val="28"/>
+        </w:rPr>
+      </w:pPr>
+      <w:r>
+        <w:drawing>
+          <wp:inline distT="0" distB="0" distL="0" distR="0" wp14:anchorId="4D64004A" wp14:editId="271F3810">
+            <wp:extent cx="5731510" cy="1492250"/>
+            <wp:effectExtent l="0" t="0" r="2540" b="0"/>
+            <wp:docPr id="14" name="Picture 14"/>
+            <wp:cNvGraphicFramePr>
+              <a:graphicFrameLocks xmlns:a="http://schemas.openxmlformats.org/drawingml/2006/main" noChangeAspect="1"/>
+            </wp:cNvGraphicFramePr>
+            <a:graphic xmlns:a="http://schemas.openxmlformats.org/drawingml/2006/main">
+              <a:graphicData uri="http://schemas.openxmlformats.org/drawingml/2006/picture">
+                <pic:pic xmlns:pic="http://schemas.openxmlformats.org/drawingml/2006/picture">
+                  <pic:nvPicPr>
+                    <pic:cNvPr id="1" name=""/>
+                    <pic:cNvPicPr/>
+                  </pic:nvPicPr>
+                  <pic:blipFill>
+                    <a:blip r:embed="rId20"/>
+                    <a:stretch>
+                      <a:fillRect/>
+                    </a:stretch>
+                  </pic:blipFill>
+                  <pic:spPr>
+                    <a:xfrm>
+                      <a:off x="0" y="0"/>
+                      <a:ext cx="5731510" cy="1492250"/>
+                    </a:xfrm>
+                    <a:prstGeom prst="rect">
+                      <a:avLst/>
+                    </a:prstGeom>
+                  </pic:spPr>
+                </pic:pic>
+              </a:graphicData>
+            </a:graphic>
+          </wp:inline>
+        </w:drawing>
+      </w:r>
+    </w:p>
+    <w:p>
+      <w:pPr>
+        <w:rPr>
+          <w:sz w:val="28"/>
+          <w:szCs w:val="28"/>
+        </w:rPr>
+      </w:pPr>
+      <w:r>
+        <w:rPr>
+          <w:sz w:val="28"/>
+          <w:szCs w:val="28"/>
+        </w:rPr>
+        <w:br w:type="page"/>
+      </w:r>
+    </w:p>
+    <w:p>
+      <w:pPr>
+        <w:pStyle w:val="ListParagraph"/>
+        <w:spacing w:line="360" w:lineRule="auto"/>
+        <w:ind w:left="90"/>
+        <w:jc w:val="both"/>
+        <w:rPr>
+          <w:sz w:val="28"/>
+          <w:szCs w:val="28"/>
+        </w:rPr>
+      </w:pPr>
+      <w:r>
+        <w:rPr>
+          <w:sz w:val="28"/>
+          <w:szCs w:val="28"/>
+        </w:rPr>
+        <w:lastRenderedPageBreak/>
+        <w:t xml:space="preserve">The results of the K-Means clustering results into cluster labels for each row. We then assign the </w:t>
+      </w:r>
+      <w:r>
+        <w:rPr>
+          <w:sz w:val="28"/>
+          <w:szCs w:val="28"/>
+        </w:rPr>
+        <w:t xml:space="preserve">labels to the </w:t>
+      </w:r>
+      <w:proofErr w:type="spellStart"/>
+      <w:r>
+        <w:rPr>
+          <w:sz w:val="28"/>
+          <w:szCs w:val="28"/>
+        </w:rPr>
+        <w:t>dataframe</w:t>
+      </w:r>
+      <w:proofErr w:type="spellEnd"/>
+      <w:r>
+        <w:rPr>
+          <w:sz w:val="28"/>
+          <w:szCs w:val="28"/>
+        </w:rPr>
+        <w:t>.</w:t>
+      </w:r>
+      <w:r>
+        <w:rPr>
+          <w:sz w:val="28"/>
+          <w:szCs w:val="28"/>
+        </w:rPr>
+        <w:t xml:space="preserve"> </w:t>
+      </w:r>
+    </w:p>
+    <w:p>
+      <w:pPr>
+        <w:pStyle w:val="ListParagraph"/>
+        <w:spacing w:line="360" w:lineRule="auto"/>
+        <w:ind w:left="90"/>
+        <w:jc w:val="both"/>
+        <w:rPr>
+          <w:sz w:val="28"/>
+          <w:szCs w:val="28"/>
+        </w:rPr>
+      </w:pPr>
+      <w:r>
+        <w:rPr>
+          <w:sz w:val="28"/>
+          <w:szCs w:val="28"/>
+        </w:rPr>
+        <w:drawing>
+          <wp:inline distT="0" distB="0" distL="0" distR="0" wp14:anchorId="46650E6C" wp14:editId="24E1B3E0">
+            <wp:extent cx="5731510" cy="1665605"/>
+            <wp:effectExtent l="0" t="0" r="2540" b="0"/>
+            <wp:docPr id="15" name="Picture 15"/>
+            <wp:cNvGraphicFramePr>
+              <a:graphicFrameLocks xmlns:a="http://schemas.openxmlformats.org/drawingml/2006/main" noChangeAspect="1"/>
+            </wp:cNvGraphicFramePr>
+            <a:graphic xmlns:a="http://schemas.openxmlformats.org/drawingml/2006/main">
+              <a:graphicData uri="http://schemas.openxmlformats.org/drawingml/2006/picture">
+                <pic:pic xmlns:pic="http://schemas.openxmlformats.org/drawingml/2006/picture">
+                  <pic:nvPicPr>
+                    <pic:cNvPr id="1" name=""/>
+                    <pic:cNvPicPr/>
+                  </pic:nvPicPr>
+                  <pic:blipFill>
+                    <a:blip r:embed="rId21"/>
+                    <a:stretch>
+                      <a:fillRect/>
+                    </a:stretch>
+                  </pic:blipFill>
+                  <pic:spPr>
+                    <a:xfrm>
+                      <a:off x="0" y="0"/>
+                      <a:ext cx="5731510" cy="1665605"/>
+                    </a:xfrm>
+                    <a:prstGeom prst="rect">
+                      <a:avLst/>
+                    </a:prstGeom>
+                  </pic:spPr>
+                </pic:pic>
+              </a:graphicData>
+            </a:graphic>
+          </wp:inline>
+        </w:drawing>
+      </w:r>
+    </w:p>
+    <w:p>
+      <w:pPr>
+        <w:pStyle w:val="ListParagraph"/>
+        <w:spacing w:line="360" w:lineRule="auto"/>
+        <w:ind w:left="90"/>
+        <w:jc w:val="both"/>
+        <w:rPr>
+          <w:sz w:val="28"/>
+          <w:szCs w:val="28"/>
+        </w:rPr>
+      </w:pPr>
+      <w:r>
+        <w:rPr>
+          <w:sz w:val="28"/>
+          <w:szCs w:val="28"/>
+        </w:rPr>
+        <w:t>The K-Means labels are also visualized using Folium Map.</w:t>
+      </w:r>
+    </w:p>
+    <w:p>
+      <w:pPr>
+        <w:pStyle w:val="ListParagraph"/>
+        <w:spacing w:line="360" w:lineRule="auto"/>
+        <w:ind w:left="90"/>
+        <w:jc w:val="both"/>
+        <w:rPr>
+          <w:sz w:val="28"/>
+          <w:szCs w:val="28"/>
+        </w:rPr>
+      </w:pPr>
+      <w:r>
+        <w:rPr>
+          <w:sz w:val="28"/>
+          <w:szCs w:val="28"/>
+        </w:rPr>
+        <w:drawing>
+          <wp:inline distT="0" distB="0" distL="0" distR="0" wp14:anchorId="499967C0" wp14:editId="6EE404E1">
+            <wp:extent cx="5731510" cy="3800475"/>
+            <wp:effectExtent l="0" t="0" r="2540" b="9525"/>
+            <wp:docPr id="16" name="Picture 16"/>
+            <wp:cNvGraphicFramePr>
+              <a:graphicFrameLocks xmlns:a="http://schemas.openxmlformats.org/drawingml/2006/main" noChangeAspect="1"/>
+            </wp:cNvGraphicFramePr>
+            <a:graphic xmlns:a="http://schemas.openxmlformats.org/drawingml/2006/main">
+              <a:graphicData uri="http://schemas.openxmlformats.org/drawingml/2006/picture">
+                <pic:pic xmlns:pic="http://schemas.openxmlformats.org/drawingml/2006/picture">
+                  <pic:nvPicPr>
+                    <pic:cNvPr id="1" name=""/>
+                    <pic:cNvPicPr/>
+                  </pic:nvPicPr>
+                  <pic:blipFill>
+                    <a:blip r:embed="rId22"/>
+                    <a:stretch>
+                      <a:fillRect/>
+                    </a:stretch>
+                  </pic:blipFill>
+                  <pic:spPr>
+                    <a:xfrm>
+                      <a:off x="0" y="0"/>
+                      <a:ext cx="5731510" cy="3800475"/>
+                    </a:xfrm>
+                    <a:prstGeom prst="rect">
+                      <a:avLst/>
+                    </a:prstGeom>
+                  </pic:spPr>
+                </pic:pic>
+              </a:graphicData>
+            </a:graphic>
+          </wp:inline>
+        </w:drawing>
+      </w:r>
+    </w:p>
+    <w:p>
+      <w:pPr>
+        <w:pStyle w:val="ListParagraph"/>
+        <w:spacing w:line="360" w:lineRule="auto"/>
+        <w:ind w:left="90"/>
+        <w:jc w:val="both"/>
+        <w:rPr>
+          <w:sz w:val="28"/>
+          <w:szCs w:val="28"/>
+        </w:rPr>
+      </w:pPr>
+    </w:p>
+    <w:p>
+      <w:pPr>
+        <w:rPr>
+          <w:sz w:val="28"/>
+          <w:szCs w:val="28"/>
+        </w:rPr>
+      </w:pPr>
+      <w:r>
+        <w:rPr>
+          <w:sz w:val="28"/>
+          <w:szCs w:val="28"/>
+        </w:rPr>
+        <w:br w:type="page"/>
+      </w:r>
+    </w:p>
+    <w:p>
+      <w:pPr>
+        <w:pStyle w:val="ListParagraph"/>
+        <w:spacing w:line="360" w:lineRule="auto"/>
+        <w:ind w:left="90"/>
+        <w:jc w:val="both"/>
+        <w:rPr>
+          <w:sz w:val="28"/>
+          <w:szCs w:val="28"/>
+        </w:rPr>
+      </w:pPr>
+      <w:r>
+        <w:rPr>
+          <w:sz w:val="28"/>
+          <w:szCs w:val="28"/>
+        </w:rPr>
+        <w:lastRenderedPageBreak/>
+        <w:t>Zoomed in map of New York which displays all the five clusters</w:t>
+      </w:r>
+    </w:p>
+    <w:p>
+      <w:pPr>
+        <w:pStyle w:val="ListParagraph"/>
+        <w:spacing w:line="360" w:lineRule="auto"/>
+        <w:ind w:left="90"/>
+        <w:jc w:val="both"/>
+        <w:rPr>
+          <w:sz w:val="28"/>
+          <w:szCs w:val="28"/>
+        </w:rPr>
+      </w:pPr>
+      <w:r>
+        <w:rPr>
+          <w:sz w:val="28"/>
+          <w:szCs w:val="28"/>
+        </w:rPr>
+        <w:drawing>
+          <wp:inline distT="0" distB="0" distL="0" distR="0" wp14:anchorId="42E4D5E1" wp14:editId="4A4125F0">
+            <wp:extent cx="5731510" cy="4279265"/>
+            <wp:effectExtent l="0" t="0" r="2540" b="6985"/>
+            <wp:docPr id="22" name="Picture 22"/>
+            <wp:cNvGraphicFramePr>
+              <a:graphicFrameLocks xmlns:a="http://schemas.openxmlformats.org/drawingml/2006/main" noChangeAspect="1"/>
+            </wp:cNvGraphicFramePr>
+            <a:graphic xmlns:a="http://schemas.openxmlformats.org/drawingml/2006/main">
+              <a:graphicData uri="http://schemas.openxmlformats.org/drawingml/2006/picture">
+                <pic:pic xmlns:pic="http://schemas.openxmlformats.org/drawingml/2006/picture">
+                  <pic:nvPicPr>
+                    <pic:cNvPr id="1" name=""/>
+                    <pic:cNvPicPr/>
+                  </pic:nvPicPr>
+                  <pic:blipFill>
+                    <a:blip r:embed="rId23"/>
+                    <a:stretch>
+                      <a:fillRect/>
+                    </a:stretch>
+                  </pic:blipFill>
+                  <pic:spPr>
+                    <a:xfrm>
+                      <a:off x="0" y="0"/>
+                      <a:ext cx="5731510" cy="4279265"/>
+                    </a:xfrm>
+                    <a:prstGeom prst="rect">
+                      <a:avLst/>
+                    </a:prstGeom>
+                  </pic:spPr>
+                </pic:pic>
+              </a:graphicData>
+            </a:graphic>
+          </wp:inline>
+        </w:drawing>
+      </w:r>
+    </w:p>
+    <w:p>
+      <w:pPr>
+        <w:rPr>
+          <w:sz w:val="28"/>
+          <w:szCs w:val="28"/>
+        </w:rPr>
+      </w:pPr>
+      <w:r>
+        <w:rPr>
+          <w:sz w:val="28"/>
+          <w:szCs w:val="28"/>
+        </w:rPr>
+        <w:br w:type="page"/>
+      </w:r>
+    </w:p>
+    <w:p>
+      <w:pPr>
+        <w:pStyle w:val="Heading1"/>
+      </w:pPr>
+      <w:r>
+        <w:lastRenderedPageBreak/>
+        <w:t xml:space="preserve">Review Results </w:t>
+      </w:r>
+    </w:p>
+    <w:p>
+      <w:pPr>
+        <w:spacing w:line="360" w:lineRule="auto"/>
+        <w:jc w:val="both"/>
+        <w:rPr>
+          <w:sz w:val="28"/>
+          <w:szCs w:val="28"/>
+        </w:rPr>
+      </w:pPr>
+    </w:p>
+    <w:p>
+      <w:pPr>
+        <w:spacing w:line="360" w:lineRule="auto"/>
+        <w:jc w:val="both"/>
+        <w:rPr>
+          <w:sz w:val="28"/>
+          <w:szCs w:val="28"/>
+        </w:rPr>
+      </w:pPr>
+      <w:proofErr w:type="spellStart"/>
+      <w:proofErr w:type="gramStart"/>
+      <w:r>
+        <w:rPr>
+          <w:sz w:val="28"/>
+          <w:szCs w:val="28"/>
+        </w:rPr>
+        <w:t>Lets</w:t>
+      </w:r>
+      <w:proofErr w:type="spellEnd"/>
+      <w:proofErr w:type="gramEnd"/>
+      <w:r>
+        <w:rPr>
+          <w:sz w:val="28"/>
+          <w:szCs w:val="28"/>
+        </w:rPr>
+        <w:t xml:space="preserve"> review the results of the clustering exercise and examine each of the clusters. </w:t>
+      </w:r>
+      <w:r>
+        <w:rPr>
+          <w:sz w:val="28"/>
+          <w:szCs w:val="28"/>
+        </w:rPr>
+        <w:t>A closer look at each of the clusters is shown below</w:t>
+      </w:r>
+    </w:p>
+    <w:p>
+      <w:pPr>
+        <w:pStyle w:val="ListParagraph"/>
+        <w:spacing w:line="360" w:lineRule="auto"/>
+        <w:ind w:left="90"/>
+        <w:jc w:val="both"/>
+        <w:rPr>
+          <w:sz w:val="28"/>
+          <w:szCs w:val="28"/>
+        </w:rPr>
+      </w:pPr>
+      <w:r>
+        <w:rPr>
+          <w:sz w:val="28"/>
+          <w:szCs w:val="28"/>
+        </w:rPr>
+        <w:drawing>
+          <wp:inline distT="0" distB="0" distL="0" distR="0" wp14:anchorId="59F5ACCC" wp14:editId="37ED9F6C">
+            <wp:extent cx="5731510" cy="2899410"/>
+            <wp:effectExtent l="0" t="0" r="2540" b="0"/>
+            <wp:docPr id="17" name="Picture 17"/>
+            <wp:cNvGraphicFramePr>
+              <a:graphicFrameLocks xmlns:a="http://schemas.openxmlformats.org/drawingml/2006/main" noChangeAspect="1"/>
+            </wp:cNvGraphicFramePr>
+            <a:graphic xmlns:a="http://schemas.openxmlformats.org/drawingml/2006/main">
+              <a:graphicData uri="http://schemas.openxmlformats.org/drawingml/2006/picture">
+                <pic:pic xmlns:pic="http://schemas.openxmlformats.org/drawingml/2006/picture">
+                  <pic:nvPicPr>
+                    <pic:cNvPr id="1" name=""/>
+                    <pic:cNvPicPr/>
+                  </pic:nvPicPr>
+                  <pic:blipFill>
+                    <a:blip r:embed="rId24"/>
+                    <a:stretch>
+                      <a:fillRect/>
+                    </a:stretch>
+                  </pic:blipFill>
+                  <pic:spPr>
+                    <a:xfrm>
+                      <a:off x="0" y="0"/>
+                      <a:ext cx="5731510" cy="2899410"/>
+                    </a:xfrm>
+                    <a:prstGeom prst="rect">
+                      <a:avLst/>
+                    </a:prstGeom>
+                  </pic:spPr>
+                </pic:pic>
+              </a:graphicData>
+            </a:graphic>
+          </wp:inline>
+        </w:drawing>
+      </w:r>
+    </w:p>
+    <w:p>
+      <w:pPr>
+        <w:pStyle w:val="ListParagraph"/>
+        <w:spacing w:line="360" w:lineRule="auto"/>
+        <w:ind w:left="90"/>
+        <w:jc w:val="both"/>
+        <w:rPr>
+          <w:sz w:val="28"/>
+          <w:szCs w:val="28"/>
+        </w:rPr>
+      </w:pPr>
+      <w:r>
+        <w:rPr>
+          <w:sz w:val="28"/>
+          <w:szCs w:val="28"/>
+        </w:rPr>
+        <w:t>Cluster 1 are the bakeries with moderate likes, tips and ratings</w:t>
+      </w:r>
+      <w:r>
+        <w:rPr>
+          <w:sz w:val="28"/>
+          <w:szCs w:val="28"/>
+        </w:rPr>
+        <w:t>. Ratings between 7 to 9, likes between 100 to 300 and tips less than 150.</w:t>
+      </w:r>
+    </w:p>
+    <w:p>
+      <w:pPr>
+        <w:pStyle w:val="ListParagraph"/>
+        <w:spacing w:line="360" w:lineRule="auto"/>
+        <w:ind w:left="90"/>
+        <w:jc w:val="both"/>
+        <w:rPr>
+          <w:sz w:val="28"/>
+          <w:szCs w:val="28"/>
+        </w:rPr>
+      </w:pPr>
+    </w:p>
+    <w:p>
+      <w:pPr>
+        <w:pStyle w:val="ListParagraph"/>
+        <w:spacing w:line="360" w:lineRule="auto"/>
+        <w:ind w:left="90"/>
+        <w:jc w:val="both"/>
+        <w:rPr>
+          <w:sz w:val="28"/>
+          <w:szCs w:val="28"/>
+        </w:rPr>
+      </w:pPr>
+      <w:r>
+        <w:rPr>
+          <w:sz w:val="28"/>
+          <w:szCs w:val="28"/>
+        </w:rPr>
+        <w:drawing>
+          <wp:inline distT="0" distB="0" distL="0" distR="0" wp14:anchorId="44976003" wp14:editId="660037EF">
+            <wp:extent cx="5731510" cy="1558290"/>
+            <wp:effectExtent l="0" t="0" r="2540" b="3810"/>
+            <wp:docPr id="18" name="Picture 18"/>
+            <wp:cNvGraphicFramePr>
+              <a:graphicFrameLocks xmlns:a="http://schemas.openxmlformats.org/drawingml/2006/main" noChangeAspect="1"/>
+            </wp:cNvGraphicFramePr>
+            <a:graphic xmlns:a="http://schemas.openxmlformats.org/drawingml/2006/main">
+              <a:graphicData uri="http://schemas.openxmlformats.org/drawingml/2006/picture">
+                <pic:pic xmlns:pic="http://schemas.openxmlformats.org/drawingml/2006/picture">
+                  <pic:nvPicPr>
+                    <pic:cNvPr id="1" name=""/>
+                    <pic:cNvPicPr/>
+                  </pic:nvPicPr>
+                  <pic:blipFill>
+                    <a:blip r:embed="rId25"/>
+                    <a:stretch>
+                      <a:fillRect/>
+                    </a:stretch>
+                  </pic:blipFill>
+                  <pic:spPr>
+                    <a:xfrm>
+                      <a:off x="0" y="0"/>
+                      <a:ext cx="5731510" cy="1558290"/>
+                    </a:xfrm>
+                    <a:prstGeom prst="rect">
+                      <a:avLst/>
+                    </a:prstGeom>
+                  </pic:spPr>
+                </pic:pic>
+              </a:graphicData>
+            </a:graphic>
+          </wp:inline>
+        </w:drawing>
+      </w:r>
+    </w:p>
+    <w:p>
+      <w:pPr>
+        <w:pStyle w:val="ListParagraph"/>
+        <w:spacing w:line="360" w:lineRule="auto"/>
+        <w:ind w:left="90"/>
+        <w:jc w:val="both"/>
+        <w:rPr>
+          <w:sz w:val="28"/>
+          <w:szCs w:val="28"/>
+        </w:rPr>
+      </w:pPr>
+      <w:r>
+        <w:rPr>
+          <w:sz w:val="28"/>
+          <w:szCs w:val="28"/>
+        </w:rPr>
+        <w:t xml:space="preserve">Cluster </w:t>
+      </w:r>
+      <w:r>
+        <w:rPr>
+          <w:sz w:val="28"/>
+          <w:szCs w:val="28"/>
+        </w:rPr>
+        <w:t>2</w:t>
+      </w:r>
+      <w:r>
+        <w:rPr>
+          <w:sz w:val="28"/>
+          <w:szCs w:val="28"/>
+        </w:rPr>
+        <w:t xml:space="preserve"> are the bakeries with </w:t>
+      </w:r>
+      <w:r>
+        <w:rPr>
+          <w:sz w:val="28"/>
+          <w:szCs w:val="28"/>
+        </w:rPr>
+        <w:t>high</w:t>
+      </w:r>
+      <w:r>
+        <w:rPr>
+          <w:sz w:val="28"/>
+          <w:szCs w:val="28"/>
+        </w:rPr>
+        <w:t xml:space="preserve"> likes, tips and ratings. Ratings between </w:t>
+      </w:r>
+      <w:r>
+        <w:rPr>
+          <w:sz w:val="28"/>
+          <w:szCs w:val="28"/>
+        </w:rPr>
+        <w:t xml:space="preserve">8 </w:t>
+      </w:r>
+      <w:r>
+        <w:rPr>
+          <w:sz w:val="28"/>
+          <w:szCs w:val="28"/>
+        </w:rPr>
+        <w:t xml:space="preserve">to 9, likes between </w:t>
+      </w:r>
+      <w:r>
+        <w:rPr>
+          <w:sz w:val="28"/>
+          <w:szCs w:val="28"/>
+        </w:rPr>
+        <w:t>9</w:t>
+      </w:r>
+      <w:r>
+        <w:rPr>
+          <w:sz w:val="28"/>
+          <w:szCs w:val="28"/>
+        </w:rPr>
+        <w:t xml:space="preserve">00 to </w:t>
+      </w:r>
+      <w:r>
+        <w:rPr>
+          <w:sz w:val="28"/>
+          <w:szCs w:val="28"/>
+        </w:rPr>
+        <w:t>1</w:t>
+      </w:r>
+      <w:r>
+        <w:rPr>
+          <w:sz w:val="28"/>
+          <w:szCs w:val="28"/>
+        </w:rPr>
+        <w:t xml:space="preserve">300 and tips less than </w:t>
+      </w:r>
+      <w:r>
+        <w:rPr>
+          <w:sz w:val="28"/>
+          <w:szCs w:val="28"/>
+        </w:rPr>
+        <w:t>between 270 to 650.</w:t>
+      </w:r>
+    </w:p>
+    <w:p>
+      <w:pPr>
+        <w:pStyle w:val="ListParagraph"/>
+        <w:spacing w:line="360" w:lineRule="auto"/>
+        <w:ind w:left="90"/>
+        <w:jc w:val="both"/>
+        <w:rPr>
+          <w:sz w:val="28"/>
+          <w:szCs w:val="28"/>
+        </w:rPr>
+      </w:pPr>
+    </w:p>
+    <w:p>
+      <w:pPr>
+        <w:pStyle w:val="ListParagraph"/>
+        <w:spacing w:line="360" w:lineRule="auto"/>
+        <w:ind w:left="90"/>
+        <w:jc w:val="both"/>
+        <w:rPr>
+          <w:sz w:val="28"/>
+          <w:szCs w:val="28"/>
+        </w:rPr>
+      </w:pPr>
+      <w:r>
+        <w:rPr>
+          <w:sz w:val="28"/>
+          <w:szCs w:val="28"/>
+        </w:rPr>
+        <w:lastRenderedPageBreak/>
+        <w:drawing>
+          <wp:inline distT="0" distB="0" distL="0" distR="0" wp14:anchorId="382E7310" wp14:editId="101266A2">
+            <wp:extent cx="5731510" cy="2005965"/>
+            <wp:effectExtent l="0" t="0" r="2540" b="0"/>
+            <wp:docPr id="19" name="Picture 19"/>
+            <wp:cNvGraphicFramePr>
+              <a:graphicFrameLocks xmlns:a="http://schemas.openxmlformats.org/drawingml/2006/main" noChangeAspect="1"/>
+            </wp:cNvGraphicFramePr>
+            <a:graphic xmlns:a="http://schemas.openxmlformats.org/drawingml/2006/main">
+              <a:graphicData uri="http://schemas.openxmlformats.org/drawingml/2006/picture">
+                <pic:pic xmlns:pic="http://schemas.openxmlformats.org/drawingml/2006/picture">
+                  <pic:nvPicPr>
+                    <pic:cNvPr id="1" name=""/>
+                    <pic:cNvPicPr/>
+                  </pic:nvPicPr>
+                  <pic:blipFill>
+                    <a:blip r:embed="rId26"/>
+                    <a:stretch>
+                      <a:fillRect/>
+                    </a:stretch>
+                  </pic:blipFill>
+                  <pic:spPr>
+                    <a:xfrm>
+                      <a:off x="0" y="0"/>
+                      <a:ext cx="5731510" cy="2005965"/>
+                    </a:xfrm>
+                    <a:prstGeom prst="rect">
+                      <a:avLst/>
+                    </a:prstGeom>
+                  </pic:spPr>
+                </pic:pic>
+              </a:graphicData>
+            </a:graphic>
+          </wp:inline>
+        </w:drawing>
+      </w:r>
+    </w:p>
+    <w:p>
+      <w:pPr>
+        <w:pStyle w:val="ListParagraph"/>
+        <w:spacing w:line="360" w:lineRule="auto"/>
+        <w:ind w:left="90"/>
+        <w:jc w:val="both"/>
+        <w:rPr>
+          <w:sz w:val="28"/>
+          <w:szCs w:val="28"/>
+        </w:rPr>
+      </w:pPr>
+      <w:r>
+        <w:rPr>
+          <w:sz w:val="28"/>
+          <w:szCs w:val="28"/>
+        </w:rPr>
+        <w:t>Cluster 3 have bakeries with lowest likes, ratings and tips. These bakeries may be in unpopular neighbourhood or they are not so popular among the customers.</w:t>
+      </w:r>
+    </w:p>
+    <w:p>
+      <w:pPr>
+        <w:pStyle w:val="ListParagraph"/>
+        <w:spacing w:line="360" w:lineRule="auto"/>
+        <w:ind w:left="90"/>
+        <w:jc w:val="both"/>
+        <w:rPr>
+          <w:sz w:val="28"/>
+          <w:szCs w:val="28"/>
+        </w:rPr>
+      </w:pPr>
+    </w:p>
+    <w:p>
+      <w:pPr>
+        <w:pStyle w:val="ListParagraph"/>
+        <w:spacing w:line="360" w:lineRule="auto"/>
+        <w:ind w:left="90"/>
+        <w:jc w:val="both"/>
+        <w:rPr>
+          <w:sz w:val="28"/>
+          <w:szCs w:val="28"/>
+        </w:rPr>
+      </w:pPr>
+      <w:r>
+        <w:rPr>
+          <w:sz w:val="28"/>
+          <w:szCs w:val="28"/>
+        </w:rPr>
+        <w:drawing>
+          <wp:inline distT="0" distB="0" distL="0" distR="0" wp14:anchorId="7E5F0314" wp14:editId="4B8CFE5A">
+            <wp:extent cx="5731510" cy="1163955"/>
+            <wp:effectExtent l="0" t="0" r="2540" b="0"/>
+            <wp:docPr id="20" name="Picture 20"/>
+            <wp:cNvGraphicFramePr>
+              <a:graphicFrameLocks xmlns:a="http://schemas.openxmlformats.org/drawingml/2006/main" noChangeAspect="1"/>
+            </wp:cNvGraphicFramePr>
+            <a:graphic xmlns:a="http://schemas.openxmlformats.org/drawingml/2006/main">
+              <a:graphicData uri="http://schemas.openxmlformats.org/drawingml/2006/picture">
+                <pic:pic xmlns:pic="http://schemas.openxmlformats.org/drawingml/2006/picture">
+                  <pic:nvPicPr>
+                    <pic:cNvPr id="1" name=""/>
+                    <pic:cNvPicPr/>
+                  </pic:nvPicPr>
+                  <pic:blipFill>
+                    <a:blip r:embed="rId27"/>
+                    <a:stretch>
+                      <a:fillRect/>
+                    </a:stretch>
+                  </pic:blipFill>
+                  <pic:spPr>
+                    <a:xfrm>
+                      <a:off x="0" y="0"/>
+                      <a:ext cx="5731510" cy="1163955"/>
+                    </a:xfrm>
+                    <a:prstGeom prst="rect">
+                      <a:avLst/>
+                    </a:prstGeom>
+                  </pic:spPr>
+                </pic:pic>
+              </a:graphicData>
+            </a:graphic>
+          </wp:inline>
+        </w:drawing>
+      </w:r>
+    </w:p>
+    <w:p>
+      <w:pPr>
+        <w:pStyle w:val="ListParagraph"/>
+        <w:spacing w:line="360" w:lineRule="auto"/>
+        <w:ind w:left="90"/>
+        <w:jc w:val="both"/>
+        <w:rPr>
+          <w:sz w:val="28"/>
+          <w:szCs w:val="28"/>
+        </w:rPr>
+      </w:pPr>
+      <w:r>
+        <w:rPr>
+          <w:sz w:val="28"/>
+          <w:szCs w:val="28"/>
+        </w:rPr>
+        <w:t>Cluster 4 are the hi</w:t>
+      </w:r>
+      <w:r>
+        <w:rPr>
+          <w:sz w:val="28"/>
+          <w:szCs w:val="28"/>
+        </w:rPr>
+        <w:t xml:space="preserve">ghest liked and rated Bakeries. These are the most popular </w:t>
+      </w:r>
+      <w:proofErr w:type="gramStart"/>
+      <w:r>
+        <w:rPr>
+          <w:sz w:val="28"/>
+          <w:szCs w:val="28"/>
+        </w:rPr>
+        <w:t>award winning</w:t>
+      </w:r>
+      <w:proofErr w:type="gramEnd"/>
+      <w:r>
+        <w:rPr>
+          <w:sz w:val="28"/>
+          <w:szCs w:val="28"/>
+        </w:rPr>
+        <w:t xml:space="preserve"> </w:t>
+      </w:r>
+      <w:r>
+        <w:rPr>
+          <w:sz w:val="28"/>
+          <w:szCs w:val="28"/>
+        </w:rPr>
+        <w:t>bakeries</w:t>
+      </w:r>
+      <w:r>
+        <w:rPr>
+          <w:sz w:val="28"/>
+          <w:szCs w:val="28"/>
+        </w:rPr>
+        <w:t xml:space="preserve"> and restaurants</w:t>
+      </w:r>
+      <w:r>
+        <w:rPr>
+          <w:sz w:val="28"/>
+          <w:szCs w:val="28"/>
+        </w:rPr>
+        <w:t xml:space="preserve"> in the New York city</w:t>
+      </w:r>
+      <w:r>
+        <w:rPr>
+          <w:sz w:val="28"/>
+          <w:szCs w:val="28"/>
+        </w:rPr>
+        <w:t xml:space="preserve">. </w:t>
+      </w:r>
+    </w:p>
+    <w:p>
+      <w:pPr>
+        <w:pStyle w:val="ListParagraph"/>
+        <w:spacing w:line="360" w:lineRule="auto"/>
+        <w:ind w:left="90"/>
+        <w:jc w:val="both"/>
+        <w:rPr>
+          <w:sz w:val="28"/>
+          <w:szCs w:val="28"/>
+        </w:rPr>
+      </w:pPr>
+    </w:p>
+    <w:p>
+      <w:pPr>
+        <w:pStyle w:val="ListParagraph"/>
+        <w:spacing w:line="360" w:lineRule="auto"/>
+        <w:ind w:left="90"/>
+        <w:jc w:val="both"/>
+        <w:rPr>
+          <w:sz w:val="28"/>
+          <w:szCs w:val="28"/>
+        </w:rPr>
+      </w:pPr>
+      <w:r>
+        <w:rPr>
+          <w:sz w:val="28"/>
+          <w:szCs w:val="28"/>
+        </w:rPr>
+        <w:drawing>
+          <wp:inline distT="0" distB="0" distL="0" distR="0" wp14:anchorId="7CB70212" wp14:editId="4A091319">
+            <wp:extent cx="5731510" cy="2047875"/>
+            <wp:effectExtent l="0" t="0" r="2540" b="9525"/>
+            <wp:docPr id="21" name="Picture 21"/>
+            <wp:cNvGraphicFramePr>
+              <a:graphicFrameLocks xmlns:a="http://schemas.openxmlformats.org/drawingml/2006/main" noChangeAspect="1"/>
+            </wp:cNvGraphicFramePr>
+            <a:graphic xmlns:a="http://schemas.openxmlformats.org/drawingml/2006/main">
+              <a:graphicData uri="http://schemas.openxmlformats.org/drawingml/2006/picture">
+                <pic:pic xmlns:pic="http://schemas.openxmlformats.org/drawingml/2006/picture">
+                  <pic:nvPicPr>
+                    <pic:cNvPr id="1" name=""/>
+                    <pic:cNvPicPr/>
+                  </pic:nvPicPr>
+                  <pic:blipFill>
+                    <a:blip r:embed="rId28"/>
+                    <a:stretch>
+                      <a:fillRect/>
+                    </a:stretch>
+                  </pic:blipFill>
+                  <pic:spPr>
+                    <a:xfrm>
+                      <a:off x="0" y="0"/>
+                      <a:ext cx="5731510" cy="2047875"/>
+                    </a:xfrm>
+                    <a:prstGeom prst="rect">
+                      <a:avLst/>
+                    </a:prstGeom>
+                  </pic:spPr>
+                </pic:pic>
+              </a:graphicData>
+            </a:graphic>
+          </wp:inline>
+        </w:drawing>
+      </w:r>
+    </w:p>
+    <w:p>
+      <w:pPr>
+        <w:pStyle w:val="ListParagraph"/>
+        <w:spacing w:line="360" w:lineRule="auto"/>
+        <w:ind w:left="90"/>
+        <w:jc w:val="both"/>
+        <w:rPr>
+          <w:sz w:val="28"/>
+          <w:szCs w:val="28"/>
+        </w:rPr>
+      </w:pPr>
+      <w:r>
+        <w:rPr>
+          <w:sz w:val="28"/>
+          <w:szCs w:val="28"/>
+        </w:rPr>
+        <w:t xml:space="preserve">Cluster 5 bakeries are the moderately popular venues in New York. </w:t>
+      </w:r>
+    </w:p>
+    <w:p>
+      <w:pPr>
+        <w:rPr>
+          <w:sz w:val="28"/>
+          <w:szCs w:val="28"/>
+        </w:rPr>
+      </w:pPr>
+      <w:r>
+        <w:rPr>
+          <w:sz w:val="28"/>
+          <w:szCs w:val="28"/>
+        </w:rPr>
+        <w:br w:type="page"/>
+      </w:r>
+    </w:p>
+    <w:p>
+      <w:pPr>
+        <w:pStyle w:val="Heading1"/>
+      </w:pPr>
+      <w:r>
+        <w:lastRenderedPageBreak/>
+        <w:t>Discussion</w:t>
+      </w:r>
+    </w:p>
+    <w:p/>
+    <w:p>
+      <w:pPr>
+        <w:rPr>
+          <w:sz w:val="28"/>
+          <w:szCs w:val="28"/>
+        </w:rPr>
+      </w:pPr>
+      <w:r>
+        <w:rPr>
+          <w:sz w:val="28"/>
+          <w:szCs w:val="28"/>
+        </w:rPr>
+        <w:t xml:space="preserve">As with K-Means clustering, it provides starting point of any </w:t>
+      </w:r>
+      <w:proofErr w:type="gramStart"/>
+      <w:r>
+        <w:rPr>
+          <w:sz w:val="28"/>
+          <w:szCs w:val="28"/>
+        </w:rPr>
+        <w:t>decision making</w:t>
+      </w:r>
+      <w:proofErr w:type="gramEnd"/>
+      <w:r>
+        <w:rPr>
+          <w:sz w:val="28"/>
+          <w:szCs w:val="28"/>
+        </w:rPr>
+        <w:t xml:space="preserve"> process. With our analysis, we can look for starting bakery business in a neighbourhood where there is </w:t>
+      </w:r>
+      <w:proofErr w:type="gramStart"/>
+      <w:r>
+        <w:rPr>
+          <w:sz w:val="28"/>
+          <w:szCs w:val="28"/>
+        </w:rPr>
+        <w:t>less</w:t>
+      </w:r>
+      <w:proofErr w:type="gramEnd"/>
+      <w:r>
+        <w:rPr>
+          <w:sz w:val="28"/>
+          <w:szCs w:val="28"/>
+        </w:rPr>
+        <w:t xml:space="preserve"> number of bakeries and also look at the competition offered around the neighbourhoods. With this approach there is a scope of improvement, some of them include:</w:t>
+      </w:r>
+    </w:p>
+    <w:p>
+      <w:pPr>
+        <w:pStyle w:val="ListParagraph"/>
+        <w:numPr>
+          <w:ilvl w:val="0"/>
+          <w:numId w:val="2"/>
+        </w:numPr>
+        <w:rPr>
+          <w:sz w:val="28"/>
+          <w:szCs w:val="28"/>
+        </w:rPr>
+      </w:pPr>
+      <w:r>
+        <w:rPr>
+          <w:sz w:val="28"/>
+          <w:szCs w:val="28"/>
+        </w:rPr>
+        <w:t>We can add the data about demographics like population density.</w:t>
+      </w:r>
+    </w:p>
+    <w:p>
+      <w:pPr>
+        <w:pStyle w:val="ListParagraph"/>
+        <w:numPr>
+          <w:ilvl w:val="0"/>
+          <w:numId w:val="2"/>
+        </w:numPr>
+        <w:rPr>
+          <w:sz w:val="28"/>
+          <w:szCs w:val="28"/>
+        </w:rPr>
+      </w:pPr>
+      <w:r>
+        <w:rPr>
+          <w:sz w:val="28"/>
+          <w:szCs w:val="28"/>
+        </w:rPr>
+        <w:t xml:space="preserve">Look at nearby Business to Business opportunities to widen the reach of the business since breads and other bakery products are main ingredients </w:t>
+      </w:r>
+    </w:p>
+    <w:p>
+      <w:pPr>
+        <w:pStyle w:val="ListParagraph"/>
+        <w:numPr>
+          <w:ilvl w:val="0"/>
+          <w:numId w:val="2"/>
+        </w:numPr>
+        <w:rPr>
+          <w:sz w:val="28"/>
+          <w:szCs w:val="28"/>
+        </w:rPr>
+      </w:pPr>
+      <w:r>
+        <w:rPr>
+          <w:sz w:val="28"/>
+          <w:szCs w:val="28"/>
+        </w:rPr>
+        <w:t xml:space="preserve">Cross verify the location data provided by Foursquare by other location </w:t>
+      </w:r>
+      <w:r>
+        <w:rPr>
+          <w:sz w:val="28"/>
+          <w:szCs w:val="28"/>
+        </w:rPr>
+        <w:t>providers like Google Places API.</w:t>
+      </w:r>
+    </w:p>
+    <w:p>
+      <w:pPr>
+        <w:rPr>
+          <w:sz w:val="28"/>
+          <w:szCs w:val="28"/>
+        </w:rPr>
+      </w:pPr>
+      <w:r>
+        <w:rPr>
+          <w:sz w:val="28"/>
+          <w:szCs w:val="28"/>
+        </w:rPr>
+        <w:br w:type="page"/>
+      </w:r>
+    </w:p>
+    <w:p>
+      <w:pPr>
+        <w:pStyle w:val="Heading1"/>
+      </w:pPr>
+      <w:r>
+        <w:lastRenderedPageBreak/>
+        <w:t>Conclusion</w:t>
+      </w:r>
+    </w:p>
+    <w:p>
+      <w:pPr>
+        <w:rPr>
+          <w:sz w:val="28"/>
+          <w:szCs w:val="28"/>
+        </w:rPr>
+      </w:pPr>
+    </w:p>
+    <w:p>
+      <w:pPr>
+        <w:ind w:firstLine="720"/>
+        <w:rPr>
+          <w:sz w:val="28"/>
+          <w:szCs w:val="28"/>
+        </w:rPr>
+      </w:pPr>
+      <w:r>
+        <w:rPr>
+          <w:sz w:val="28"/>
+          <w:szCs w:val="28"/>
+        </w:rPr>
+        <w:t xml:space="preserve">While this project does not provide definitive results to the stakeholders or is scientifically accurate, it provides a good starting point to the problem of finding out the business </w:t>
+      </w:r>
+      <w:r>
+        <w:rPr>
+          <w:sz w:val="28"/>
+          <w:szCs w:val="28"/>
+        </w:rPr>
+        <w:t xml:space="preserve">location to open a bakery outlet. The existing bakeries that are popular should be avoided and moderately popular neighbourhoods where there are </w:t>
+      </w:r>
+      <w:r>
+        <w:rPr>
+          <w:sz w:val="28"/>
+          <w:szCs w:val="28"/>
+        </w:rPr>
+        <w:t>a smaller</w:t>
+      </w:r>
+      <w:r>
+        <w:rPr>
+          <w:sz w:val="28"/>
+          <w:szCs w:val="28"/>
+        </w:rPr>
+        <w:t xml:space="preserve"> number of bakeries can be selected for the new venture.</w:t>
+      </w:r>
+    </w:p>
+    <w:p>
+      <w:pPr>
+        <w:ind w:firstLine="720"/>
+        <w:rPr>
+          <w:sz w:val="28"/>
+          <w:szCs w:val="28"/>
+        </w:rPr>
+      </w:pPr>
+      <w:r>
+        <w:rPr>
+          <w:sz w:val="28"/>
+          <w:szCs w:val="28"/>
+        </w:rPr>
+        <w:t xml:space="preserve">This exercise also </w:t>
+      </w:r>
+      <w:r>
+        <w:rPr>
+          <w:sz w:val="28"/>
+          <w:szCs w:val="28"/>
+        </w:rPr>
+        <w:t>showcases</w:t>
+      </w:r>
       <w:bookmarkStart w:id="0" w:name="_GoBack"/>
       <w:bookmarkEnd w:id="0"/>
-    </w:p>
-    <w:p>
-      <w:pPr>
-        <w:pStyle w:val="ListParagraph"/>
-        <w:spacing w:line="360" w:lineRule="auto"/>
-        <w:ind w:left="1080"/>
-        <w:jc w:val="both"/>
-        <w:rPr>
-          <w:sz w:val="28"/>
-          <w:szCs w:val="28"/>
-        </w:rPr>
-      </w:pPr>
-    </w:p>
-    <w:p>
-      <w:pPr>
-        <w:pStyle w:val="ListParagraph"/>
-        <w:spacing w:line="360" w:lineRule="auto"/>
-        <w:ind w:left="1800"/>
-        <w:jc w:val="both"/>
+      <w:r>
+        <w:rPr>
+          <w:sz w:val="28"/>
+          <w:szCs w:val="28"/>
+        </w:rPr>
+        <w:t xml:space="preserve"> the great potential of data science in the field of location scouting without visiting the exact venues. The data visualization tools such as Folium map library, various plots offer great insights in the data and help make decision.</w:t>
+      </w:r>
+    </w:p>
+    <w:p>
+      <w:pPr>
+        <w:ind w:firstLine="720"/>
+        <w:rPr>
+          <w:sz w:val="28"/>
+          <w:szCs w:val="28"/>
+        </w:rPr>
+      </w:pPr>
+      <w:r>
+        <w:rPr>
+          <w:sz w:val="28"/>
+          <w:szCs w:val="28"/>
+        </w:rPr>
+        <w:t>Thank you for reading the report!</w:t>
+      </w:r>
+    </w:p>
+    <w:p>
+      <w:pPr>
         <w:rPr>
           <w:sz w:val="28"/>
           <w:szCs w:val="28"/>
@@ -802,6 +3408,119 @@
 <file path=word/numbering.xml><?xml version="1.0" encoding="utf-8"?>
 <w:numbering xmlns:wpc="http://schemas.microsoft.com/office/word/2010/wordprocessingCanvas" xmlns:cx="http://schemas.microsoft.com/office/drawing/2014/chartex" xmlns:cx1="http://schemas.microsoft.com/office/drawing/2015/9/8/chartex" xmlns:cx2="http://schemas.microsoft.com/office/drawing/2015/10/21/chartex" xmlns:cx3="http://schemas.microsoft.com/office/drawing/2016/5/9/chartex" xmlns:cx4="http://schemas.microsoft.com/office/drawing/2016/5/10/chartex" xmlns:cx5="http://schemas.microsoft.com/office/drawing/2016/5/11/chartex" xmlns:cx6="http://schemas.microsoft.com/office/drawing/2016/5/12/chartex" xmlns:cx7="http://schemas.microsoft.com/office/drawing/2016/5/13/chartex" xmlns:cx8="http://schemas.microsoft.com/office/drawing/2016/5/14/chartex" xmlns:mc="http://schemas.openxmlformats.org/markup-compatibility/2006" xmlns:aink="http://schemas.microsoft.com/office/drawing/2016/ink" xmlns:am3d="http://schemas.microsoft.com/office/drawing/2017/model3d" xmlns:o="urn:schemas-microsoft-com:office:office" xmlns:r="http://schemas.openxmlformats.org/officeDocument/2006/relationships" xmlns:m="http://schemas.openxmlformats.org/officeDocument/2006/math" xmlns:v="urn:schemas-microsoft-com:vml" xmlns:wp14="http://schemas.microsoft.com/office/word/2010/wordprocessingDrawing" xmlns:wp="http://schemas.openxmlformats.org/drawingml/2006/wordprocessingDrawing" xmlns:w10="urn:schemas-microsoft-com:office:word" xmlns:w="http://schemas.openxmlformats.org/wordprocessingml/2006/main" xmlns:w14="http://schemas.microsoft.com/office/word/2010/wordml" xmlns:w15="http://schemas.microsoft.com/office/word/2012/wordml" xmlns:w16cid="http://schemas.microsoft.com/office/word/2016/wordml/cid" xmlns:w16se="http://schemas.microsoft.com/office/word/2015/wordml/symex" xmlns:wpg="http://schemas.microsoft.com/office/word/2010/wordprocessingGroup" xmlns:wpi="http://schemas.microsoft.com/office/word/2010/wordprocessingInk" xmlns:wne="http://schemas.microsoft.com/office/word/2006/wordml" xmlns:wps="http://schemas.microsoft.com/office/word/2010/wordprocessingShape" mc:Ignorable="w14 w15 w16se w16cid wp14">
   <w:abstractNum w:abstractNumId="0" w15:restartNumberingAfterBreak="0">
+    <w:nsid w:val="399252B6"/>
+    <w:multiLevelType w:val="hybridMultilevel"/>
+    <w:tmpl w:val="8F2E42EE"/>
+    <w:lvl w:ilvl="0" w:tplc="40090001">
+      <w:start w:val="1"/>
+      <w:numFmt w:val="bullet"/>
+      <w:lvlText w:val=""/>
+      <w:lvlJc w:val="left"/>
+      <w:pPr>
+        <w:ind w:left="720" w:hanging="360"/>
+      </w:pPr>
+      <w:rPr>
+        <w:rFonts w:ascii="Symbol" w:hAnsi="Symbol" w:hint="default"/>
+      </w:rPr>
+    </w:lvl>
+    <w:lvl w:ilvl="1" w:tplc="40090003" w:tentative="1">
+      <w:start w:val="1"/>
+      <w:numFmt w:val="bullet"/>
+      <w:lvlText w:val="o"/>
+      <w:lvlJc w:val="left"/>
+      <w:pPr>
+        <w:ind w:left="1440" w:hanging="360"/>
+      </w:pPr>
+      <w:rPr>
+        <w:rFonts w:ascii="Courier New" w:hAnsi="Courier New" w:cs="Courier New" w:hint="default"/>
+      </w:rPr>
+    </w:lvl>
+    <w:lvl w:ilvl="2" w:tplc="40090005" w:tentative="1">
+      <w:start w:val="1"/>
+      <w:numFmt w:val="bullet"/>
+      <w:lvlText w:val=""/>
+      <w:lvlJc w:val="left"/>
+      <w:pPr>
+        <w:ind w:left="2160" w:hanging="360"/>
+      </w:pPr>
+      <w:rPr>
+        <w:rFonts w:ascii="Wingdings" w:hAnsi="Wingdings" w:hint="default"/>
+      </w:rPr>
+    </w:lvl>
+    <w:lvl w:ilvl="3" w:tplc="40090001" w:tentative="1">
+      <w:start w:val="1"/>
+      <w:numFmt w:val="bullet"/>
+      <w:lvlText w:val=""/>
+      <w:lvlJc w:val="left"/>
+      <w:pPr>
+        <w:ind w:left="2880" w:hanging="360"/>
+      </w:pPr>
+      <w:rPr>
+        <w:rFonts w:ascii="Symbol" w:hAnsi="Symbol" w:hint="default"/>
+      </w:rPr>
+    </w:lvl>
+    <w:lvl w:ilvl="4" w:tplc="40090003" w:tentative="1">
+      <w:start w:val="1"/>
+      <w:numFmt w:val="bullet"/>
+      <w:lvlText w:val="o"/>
+      <w:lvlJc w:val="left"/>
+      <w:pPr>
+        <w:ind w:left="3600" w:hanging="360"/>
+      </w:pPr>
+      <w:rPr>
+        <w:rFonts w:ascii="Courier New" w:hAnsi="Courier New" w:cs="Courier New" w:hint="default"/>
+      </w:rPr>
+    </w:lvl>
+    <w:lvl w:ilvl="5" w:tplc="40090005" w:tentative="1">
+      <w:start w:val="1"/>
+      <w:numFmt w:val="bullet"/>
+      <w:lvlText w:val=""/>
+      <w:lvlJc w:val="left"/>
+      <w:pPr>
+        <w:ind w:left="4320" w:hanging="360"/>
+      </w:pPr>
+      <w:rPr>
+        <w:rFonts w:ascii="Wingdings" w:hAnsi="Wingdings" w:hint="default"/>
+      </w:rPr>
+    </w:lvl>
+    <w:lvl w:ilvl="6" w:tplc="40090001" w:tentative="1">
+      <w:start w:val="1"/>
+      <w:numFmt w:val="bullet"/>
+      <w:lvlText w:val=""/>
+      <w:lvlJc w:val="left"/>
+      <w:pPr>
+        <w:ind w:left="5040" w:hanging="360"/>
+      </w:pPr>
+      <w:rPr>
+        <w:rFonts w:ascii="Symbol" w:hAnsi="Symbol" w:hint="default"/>
+      </w:rPr>
+    </w:lvl>
+    <w:lvl w:ilvl="7" w:tplc="40090003" w:tentative="1">
+      <w:start w:val="1"/>
+      <w:numFmt w:val="bullet"/>
+      <w:lvlText w:val="o"/>
+      <w:lvlJc w:val="left"/>
+      <w:pPr>
+        <w:ind w:left="5760" w:hanging="360"/>
+      </w:pPr>
+      <w:rPr>
+        <w:rFonts w:ascii="Courier New" w:hAnsi="Courier New" w:cs="Courier New" w:hint="default"/>
+      </w:rPr>
+    </w:lvl>
+    <w:lvl w:ilvl="8" w:tplc="40090005" w:tentative="1">
+      <w:start w:val="1"/>
+      <w:numFmt w:val="bullet"/>
+      <w:lvlText w:val=""/>
+      <w:lvlJc w:val="left"/>
+      <w:pPr>
+        <w:ind w:left="6480" w:hanging="360"/>
+      </w:pPr>
+      <w:rPr>
+        <w:rFonts w:ascii="Wingdings" w:hAnsi="Wingdings" w:hint="default"/>
+      </w:rPr>
+    </w:lvl>
+  </w:abstractNum>
+  <w:abstractNum w:abstractNumId="1" w15:restartNumberingAfterBreak="0">
     <w:nsid w:val="3F554E4B"/>
     <w:multiLevelType w:val="hybridMultilevel"/>
     <w:tmpl w:val="3A42610C"/>
@@ -891,6 +3610,9 @@
     </w:lvl>
   </w:abstractNum>
   <w:num w:numId="1">
+    <w:abstractNumId w:val="1"/>
+  </w:num>
+  <w:num w:numId="2">
     <w:abstractNumId w:val="0"/>
   </w:num>
 </w:numbering>
@@ -1315,6 +4037,28 @@
       <w:szCs w:val="32"/>
     </w:rPr>
   </w:style>
+  <w:style w:type="paragraph" w:styleId="Heading2">
+    <w:name w:val="heading 2"/>
+    <w:basedOn w:val="Normal"/>
+    <w:next w:val="Normal"/>
+    <w:link w:val="Heading2Char"/>
+    <w:uiPriority w:val="9"/>
+    <w:unhideWhenUsed/>
+    <w:qFormat/>
+    <w:rsid w:val="00E814E3"/>
+    <w:pPr>
+      <w:keepNext/>
+      <w:keepLines/>
+      <w:spacing w:before="40" w:after="0"/>
+      <w:outlineLvl w:val="1"/>
+    </w:pPr>
+    <w:rPr>
+      <w:rFonts w:asciiTheme="majorHAnsi" w:eastAsiaTheme="majorEastAsia" w:hAnsiTheme="majorHAnsi" w:cstheme="majorBidi"/>
+      <w:color w:val="2F5496" w:themeColor="accent1" w:themeShade="BF"/>
+      <w:sz w:val="26"/>
+      <w:szCs w:val="26"/>
+    </w:rPr>
+  </w:style>
   <w:style w:type="character" w:default="1" w:styleId="DefaultParagraphFont">
     <w:name w:val="Default Paragraph Font"/>
     <w:uiPriority w:val="1"/>
@@ -1472,6 +4216,19 @@
       <w:rFonts w:ascii="Segoe UI" w:hAnsi="Segoe UI" w:cs="Segoe UI"/>
       <w:sz w:val="18"/>
       <w:szCs w:val="18"/>
+    </w:rPr>
+  </w:style>
+  <w:style w:type="character" w:customStyle="1" w:styleId="Heading2Char">
+    <w:name w:val="Heading 2 Char"/>
+    <w:basedOn w:val="DefaultParagraphFont"/>
+    <w:link w:val="Heading2"/>
+    <w:uiPriority w:val="9"/>
+    <w:rsid w:val="00E814E3"/>
+    <w:rPr>
+      <w:rFonts w:asciiTheme="majorHAnsi" w:eastAsiaTheme="majorEastAsia" w:hAnsiTheme="majorHAnsi" w:cstheme="majorBidi"/>
+      <w:color w:val="2F5496" w:themeColor="accent1" w:themeShade="BF"/>
+      <w:sz w:val="26"/>
+      <w:szCs w:val="26"/>
     </w:rPr>
   </w:style>
 </w:styles>

</xml_diff>